<commit_message>
Doc Étude de faisabilité
</commit_message>
<xml_diff>
--- a/Documentation/Édition/Dossier de projet.docx
+++ b/Documentation/Édition/Dossier de projet.docx
@@ -10,8 +10,6 @@
           <w:rFonts w:cs="Arial"/>
         </w:rPr>
       </w:pPr>
-      <w:bookmarkStart w:id="0" w:name="_GoBack"/>
-      <w:bookmarkEnd w:id="0"/>
     </w:p>
     <w:p>
       <w:pPr>
@@ -459,6 +457,8 @@
             <w:t>Table des matières</w:t>
           </w:r>
         </w:p>
+        <w:bookmarkStart w:id="0" w:name="_GoBack"/>
+        <w:bookmarkEnd w:id="0"/>
         <w:p>
           <w:pPr>
             <w:pStyle w:val="TM1"/>
@@ -499,7 +499,7 @@
             </w:rPr>
             <w:fldChar w:fldCharType="separate"/>
           </w:r>
-          <w:hyperlink w:anchor="_Toc71201239" w:history="1">
+          <w:hyperlink w:anchor="_Toc71205538" w:history="1">
             <w:r>
               <w:rPr>
                 <w:rStyle w:val="Lienhypertexte"/>
@@ -543,7 +543,7 @@
                 <w:noProof/>
                 <w:webHidden/>
               </w:rPr>
-              <w:instrText xml:space="preserve"> PAGEREF _Toc71201239 \h </w:instrText>
+              <w:instrText xml:space="preserve"> PAGEREF _Toc71205538 \h </w:instrText>
             </w:r>
             <w:r>
               <w:rPr>
@@ -587,7 +587,7 @@
               <w:lang w:eastAsia="fr-CH"/>
             </w:rPr>
           </w:pPr>
-          <w:hyperlink w:anchor="_Toc71201240" w:history="1">
+          <w:hyperlink w:anchor="_Toc71205539" w:history="1">
             <w:r>
               <w:rPr>
                 <w:rStyle w:val="Lienhypertexte"/>
@@ -631,7 +631,7 @@
                 <w:noProof/>
                 <w:webHidden/>
               </w:rPr>
-              <w:instrText xml:space="preserve"> PAGEREF _Toc71201240 \h </w:instrText>
+              <w:instrText xml:space="preserve"> PAGEREF _Toc71205539 \h </w:instrText>
             </w:r>
             <w:r>
               <w:rPr>
@@ -675,7 +675,7 @@
               <w:lang w:eastAsia="fr-CH"/>
             </w:rPr>
           </w:pPr>
-          <w:hyperlink w:anchor="_Toc71201241" w:history="1">
+          <w:hyperlink w:anchor="_Toc71205540" w:history="1">
             <w:r>
               <w:rPr>
                 <w:rStyle w:val="Lienhypertexte"/>
@@ -719,7 +719,7 @@
                 <w:noProof/>
                 <w:webHidden/>
               </w:rPr>
-              <w:instrText xml:space="preserve"> PAGEREF _Toc71201241 \h </w:instrText>
+              <w:instrText xml:space="preserve"> PAGEREF _Toc71205540 \h </w:instrText>
             </w:r>
             <w:r>
               <w:rPr>
@@ -763,7 +763,7 @@
               <w:lang w:eastAsia="fr-CH"/>
             </w:rPr>
           </w:pPr>
-          <w:hyperlink w:anchor="_Toc71201242" w:history="1">
+          <w:hyperlink w:anchor="_Toc71205541" w:history="1">
             <w:r>
               <w:rPr>
                 <w:rStyle w:val="Lienhypertexte"/>
@@ -807,7 +807,7 @@
                 <w:noProof/>
                 <w:webHidden/>
               </w:rPr>
-              <w:instrText xml:space="preserve"> PAGEREF _Toc71201242 \h </w:instrText>
+              <w:instrText xml:space="preserve"> PAGEREF _Toc71205541 \h </w:instrText>
             </w:r>
             <w:r>
               <w:rPr>
@@ -851,7 +851,7 @@
               <w:lang w:eastAsia="fr-CH"/>
             </w:rPr>
           </w:pPr>
-          <w:hyperlink w:anchor="_Toc71201243" w:history="1">
+          <w:hyperlink w:anchor="_Toc71205542" w:history="1">
             <w:r>
               <w:rPr>
                 <w:rStyle w:val="Lienhypertexte"/>
@@ -895,7 +895,7 @@
                 <w:noProof/>
                 <w:webHidden/>
               </w:rPr>
-              <w:instrText xml:space="preserve"> PAGEREF _Toc71201243 \h </w:instrText>
+              <w:instrText xml:space="preserve"> PAGEREF _Toc71205542 \h </w:instrText>
             </w:r>
             <w:r>
               <w:rPr>
@@ -939,7 +939,7 @@
               <w:lang w:eastAsia="fr-CH"/>
             </w:rPr>
           </w:pPr>
-          <w:hyperlink w:anchor="_Toc71201244" w:history="1">
+          <w:hyperlink w:anchor="_Toc71205543" w:history="1">
             <w:r>
               <w:rPr>
                 <w:rStyle w:val="Lienhypertexte"/>
@@ -983,7 +983,7 @@
                 <w:noProof/>
                 <w:webHidden/>
               </w:rPr>
-              <w:instrText xml:space="preserve"> PAGEREF _Toc71201244 \h </w:instrText>
+              <w:instrText xml:space="preserve"> PAGEREF _Toc71205543 \h </w:instrText>
             </w:r>
             <w:r>
               <w:rPr>
@@ -1027,7 +1027,7 @@
               <w:lang w:eastAsia="fr-CH"/>
             </w:rPr>
           </w:pPr>
-          <w:hyperlink w:anchor="_Toc71201245" w:history="1">
+          <w:hyperlink w:anchor="_Toc71205544" w:history="1">
             <w:r>
               <w:rPr>
                 <w:rStyle w:val="Lienhypertexte"/>
@@ -1071,7 +1071,7 @@
                 <w:noProof/>
                 <w:webHidden/>
               </w:rPr>
-              <w:instrText xml:space="preserve"> PAGEREF _Toc71201245 \h </w:instrText>
+              <w:instrText xml:space="preserve"> PAGEREF _Toc71205544 \h </w:instrText>
             </w:r>
             <w:r>
               <w:rPr>
@@ -1115,7 +1115,7 @@
               <w:lang w:eastAsia="fr-CH"/>
             </w:rPr>
           </w:pPr>
-          <w:hyperlink w:anchor="_Toc71201246" w:history="1">
+          <w:hyperlink w:anchor="_Toc71205545" w:history="1">
             <w:r>
               <w:rPr>
                 <w:rStyle w:val="Lienhypertexte"/>
@@ -1157,7 +1157,7 @@
                 <w:noProof/>
                 <w:webHidden/>
               </w:rPr>
-              <w:instrText xml:space="preserve"> PAGEREF _Toc71201246 \h </w:instrText>
+              <w:instrText xml:space="preserve"> PAGEREF _Toc71205545 \h </w:instrText>
             </w:r>
             <w:r>
               <w:rPr>
@@ -1201,7 +1201,7 @@
               <w:lang w:eastAsia="fr-CH"/>
             </w:rPr>
           </w:pPr>
-          <w:hyperlink w:anchor="_Toc71201247" w:history="1">
+          <w:hyperlink w:anchor="_Toc71205546" w:history="1">
             <w:r>
               <w:rPr>
                 <w:rStyle w:val="Lienhypertexte"/>
@@ -1243,7 +1243,7 @@
                 <w:noProof/>
                 <w:webHidden/>
               </w:rPr>
-              <w:instrText xml:space="preserve"> PAGEREF _Toc71201247 \h </w:instrText>
+              <w:instrText xml:space="preserve"> PAGEREF _Toc71205546 \h </w:instrText>
             </w:r>
             <w:r>
               <w:rPr>
@@ -1287,7 +1287,7 @@
               <w:lang w:eastAsia="fr-CH"/>
             </w:rPr>
           </w:pPr>
-          <w:hyperlink w:anchor="_Toc71201248" w:history="1">
+          <w:hyperlink w:anchor="_Toc71205547" w:history="1">
             <w:r>
               <w:rPr>
                 <w:rStyle w:val="Lienhypertexte"/>
@@ -1329,7 +1329,7 @@
                 <w:noProof/>
                 <w:webHidden/>
               </w:rPr>
-              <w:instrText xml:space="preserve"> PAGEREF _Toc71201248 \h </w:instrText>
+              <w:instrText xml:space="preserve"> PAGEREF _Toc71205547 \h </w:instrText>
             </w:r>
             <w:r>
               <w:rPr>
@@ -1373,7 +1373,7 @@
               <w:lang w:eastAsia="fr-CH"/>
             </w:rPr>
           </w:pPr>
-          <w:hyperlink w:anchor="_Toc71201249" w:history="1">
+          <w:hyperlink w:anchor="_Toc71205548" w:history="1">
             <w:r>
               <w:rPr>
                 <w:rStyle w:val="Lienhypertexte"/>
@@ -1415,7 +1415,7 @@
                 <w:noProof/>
                 <w:webHidden/>
               </w:rPr>
-              <w:instrText xml:space="preserve"> PAGEREF _Toc71201249 \h </w:instrText>
+              <w:instrText xml:space="preserve"> PAGEREF _Toc71205548 \h </w:instrText>
             </w:r>
             <w:r>
               <w:rPr>
@@ -1459,7 +1459,7 @@
               <w:lang w:eastAsia="fr-CH"/>
             </w:rPr>
           </w:pPr>
-          <w:hyperlink w:anchor="_Toc71201250" w:history="1">
+          <w:hyperlink w:anchor="_Toc71205549" w:history="1">
             <w:r>
               <w:rPr>
                 <w:rStyle w:val="Lienhypertexte"/>
@@ -1501,7 +1501,7 @@
                 <w:noProof/>
                 <w:webHidden/>
               </w:rPr>
-              <w:instrText xml:space="preserve"> PAGEREF _Toc71201250 \h </w:instrText>
+              <w:instrText xml:space="preserve"> PAGEREF _Toc71205549 \h </w:instrText>
             </w:r>
             <w:r>
               <w:rPr>
@@ -1522,6 +1522,178 @@
                 <w:webHidden/>
               </w:rPr>
               <w:t>19</w:t>
+            </w:r>
+            <w:r>
+              <w:rPr>
+                <w:noProof/>
+                <w:webHidden/>
+              </w:rPr>
+              <w:fldChar w:fldCharType="end"/>
+            </w:r>
+          </w:hyperlink>
+        </w:p>
+        <w:p>
+          <w:pPr>
+            <w:pStyle w:val="TM3"/>
+            <w:tabs>
+              <w:tab w:val="left" w:pos="1320"/>
+              <w:tab w:val="right" w:leader="dot" w:pos="9736"/>
+            </w:tabs>
+            <w:rPr>
+              <w:rFonts w:asciiTheme="minorHAnsi" w:eastAsiaTheme="minorEastAsia" w:hAnsiTheme="minorHAnsi"/>
+              <w:noProof/>
+              <w:lang w:eastAsia="fr-CH"/>
+            </w:rPr>
+          </w:pPr>
+          <w:hyperlink w:anchor="_Toc71205550" w:history="1">
+            <w:r>
+              <w:rPr>
+                <w:rStyle w:val="Lienhypertexte"/>
+                <w:noProof/>
+              </w:rPr>
+              <w:t>2.3.4</w:t>
+            </w:r>
+            <w:r>
+              <w:rPr>
+                <w:rFonts w:asciiTheme="minorHAnsi" w:eastAsiaTheme="minorEastAsia" w:hAnsiTheme="minorHAnsi"/>
+                <w:noProof/>
+                <w:lang w:eastAsia="fr-CH"/>
+              </w:rPr>
+              <w:tab/>
+            </w:r>
+            <w:r>
+              <w:rPr>
+                <w:rStyle w:val="Lienhypertexte"/>
+                <w:noProof/>
+              </w:rPr>
+              <w:t>Étude de faisabilité</w:t>
+            </w:r>
+            <w:r>
+              <w:rPr>
+                <w:noProof/>
+                <w:webHidden/>
+              </w:rPr>
+              <w:tab/>
+            </w:r>
+            <w:r>
+              <w:rPr>
+                <w:noProof/>
+                <w:webHidden/>
+              </w:rPr>
+              <w:fldChar w:fldCharType="begin"/>
+            </w:r>
+            <w:r>
+              <w:rPr>
+                <w:noProof/>
+                <w:webHidden/>
+              </w:rPr>
+              <w:instrText xml:space="preserve"> PAGEREF _Toc71205550 \h </w:instrText>
+            </w:r>
+            <w:r>
+              <w:rPr>
+                <w:noProof/>
+                <w:webHidden/>
+              </w:rPr>
+            </w:r>
+            <w:r>
+              <w:rPr>
+                <w:noProof/>
+                <w:webHidden/>
+              </w:rPr>
+              <w:fldChar w:fldCharType="separate"/>
+            </w:r>
+            <w:r>
+              <w:rPr>
+                <w:noProof/>
+                <w:webHidden/>
+              </w:rPr>
+              <w:t>21</w:t>
+            </w:r>
+            <w:r>
+              <w:rPr>
+                <w:noProof/>
+                <w:webHidden/>
+              </w:rPr>
+              <w:fldChar w:fldCharType="end"/>
+            </w:r>
+          </w:hyperlink>
+        </w:p>
+        <w:p>
+          <w:pPr>
+            <w:pStyle w:val="TM3"/>
+            <w:tabs>
+              <w:tab w:val="left" w:pos="1320"/>
+              <w:tab w:val="right" w:leader="dot" w:pos="9736"/>
+            </w:tabs>
+            <w:rPr>
+              <w:rFonts w:asciiTheme="minorHAnsi" w:eastAsiaTheme="minorEastAsia" w:hAnsiTheme="minorHAnsi"/>
+              <w:noProof/>
+              <w:lang w:eastAsia="fr-CH"/>
+            </w:rPr>
+          </w:pPr>
+          <w:hyperlink w:anchor="_Toc71205551" w:history="1">
+            <w:r>
+              <w:rPr>
+                <w:rStyle w:val="Lienhypertexte"/>
+                <w:noProof/>
+              </w:rPr>
+              <w:t>2.3.5</w:t>
+            </w:r>
+            <w:r>
+              <w:rPr>
+                <w:rFonts w:asciiTheme="minorHAnsi" w:eastAsiaTheme="minorEastAsia" w:hAnsiTheme="minorHAnsi"/>
+                <w:noProof/>
+                <w:lang w:eastAsia="fr-CH"/>
+              </w:rPr>
+              <w:tab/>
+            </w:r>
+            <w:r>
+              <w:rPr>
+                <w:rStyle w:val="Lienhypertexte"/>
+                <w:noProof/>
+              </w:rPr>
+              <w:t>Nom du site et du domaine</w:t>
+            </w:r>
+            <w:r>
+              <w:rPr>
+                <w:noProof/>
+                <w:webHidden/>
+              </w:rPr>
+              <w:tab/>
+            </w:r>
+            <w:r>
+              <w:rPr>
+                <w:noProof/>
+                <w:webHidden/>
+              </w:rPr>
+              <w:fldChar w:fldCharType="begin"/>
+            </w:r>
+            <w:r>
+              <w:rPr>
+                <w:noProof/>
+                <w:webHidden/>
+              </w:rPr>
+              <w:instrText xml:space="preserve"> PAGEREF _Toc71205551 \h </w:instrText>
+            </w:r>
+            <w:r>
+              <w:rPr>
+                <w:noProof/>
+                <w:webHidden/>
+              </w:rPr>
+            </w:r>
+            <w:r>
+              <w:rPr>
+                <w:noProof/>
+                <w:webHidden/>
+              </w:rPr>
+              <w:fldChar w:fldCharType="separate"/>
+            </w:r>
+            <w:r>
+              <w:rPr>
+                <w:noProof/>
+                <w:webHidden/>
+              </w:rPr>
+              <w:t>21</w:t>
             </w:r>
             <w:r>
               <w:rPr>
@@ -1579,7 +1751,7 @@
           <w:rFonts w:cs="Arial"/>
         </w:rPr>
       </w:pPr>
-      <w:bookmarkStart w:id="1" w:name="_Toc71201239"/>
+      <w:bookmarkStart w:id="1" w:name="_Toc71205538"/>
       <w:r>
         <w:rPr>
           <w:rFonts w:cs="Arial"/>
@@ -1596,7 +1768,7 @@
           <w:rFonts w:cs="Arial"/>
         </w:rPr>
       </w:pPr>
-      <w:bookmarkStart w:id="2" w:name="_Toc71201240"/>
+      <w:bookmarkStart w:id="2" w:name="_Toc71205539"/>
       <w:r>
         <w:rPr>
           <w:rFonts w:cs="Arial"/>
@@ -1695,6 +1867,33 @@
         <w:rPr>
           <w:rFonts w:cs="Arial"/>
         </w:rPr>
+        <w:t>La méthode de gestion de projet est une combinaison « </w:t>
+      </w:r>
+      <w:proofErr w:type="spellStart"/>
+      <w:r>
+        <w:rPr>
+          <w:rFonts w:cs="Arial"/>
+        </w:rPr>
+        <w:t>Waterfall</w:t>
+      </w:r>
+      <w:proofErr w:type="spellEnd"/>
+      <w:r>
+        <w:rPr>
+          <w:rFonts w:cs="Arial"/>
+        </w:rPr>
+        <w:t> » et « Agile ».</w:t>
+      </w:r>
+    </w:p>
+    <w:p>
+      <w:pPr>
+        <w:rPr>
+          <w:rFonts w:cs="Arial"/>
+        </w:rPr>
+      </w:pPr>
+      <w:r>
+        <w:rPr>
+          <w:rFonts w:cs="Arial"/>
+        </w:rPr>
         <w:t>Certaines parties du code PHP sont composées de classes et</w:t>
       </w:r>
       <w:r>
@@ -1729,7 +1928,7 @@
           <w:rFonts w:cs="Arial"/>
         </w:rPr>
       </w:pPr>
-      <w:bookmarkStart w:id="3" w:name="_Toc71201241"/>
+      <w:bookmarkStart w:id="3" w:name="_Toc71205540"/>
       <w:r>
         <w:rPr>
           <w:rFonts w:cs="Arial"/>
@@ -2118,7 +2317,7 @@
           <w:rFonts w:cs="Arial"/>
         </w:rPr>
       </w:pPr>
-      <w:bookmarkStart w:id="4" w:name="_Toc71201242"/>
+      <w:bookmarkStart w:id="4" w:name="_Toc71205541"/>
       <w:r>
         <w:rPr>
           <w:rFonts w:cs="Arial"/>
@@ -2294,7 +2493,7 @@
           <w:rFonts w:cs="Arial"/>
         </w:rPr>
       </w:pPr>
-      <w:bookmarkStart w:id="5" w:name="_Toc71201243"/>
+      <w:bookmarkStart w:id="5" w:name="_Toc71205542"/>
       <w:r>
         <w:rPr>
           <w:rFonts w:cs="Arial"/>
@@ -2361,7 +2560,7 @@
             <v:path o:extrusionok="f" gradientshapeok="t" o:connecttype="rect"/>
             <o:lock v:ext="edit" aspectratio="t"/>
           </v:shapetype>
-          <v:shape id="_x0000_i1025" type="#_x0000_t75" style="width:768.75pt;height:391pt">
+          <v:shape id="_x0000_i1025" type="#_x0000_t75" style="width:768.95pt;height:390.7pt">
             <v:imagedata r:id="rId14" o:title="Planification initiale"/>
           </v:shape>
         </w:pict>
@@ -2405,7 +2604,7 @@
           <w:rFonts w:cs="Arial"/>
         </w:rPr>
       </w:pPr>
-      <w:bookmarkStart w:id="6" w:name="_Toc71201244"/>
+      <w:bookmarkStart w:id="6" w:name="_Toc71205543"/>
       <w:r>
         <w:rPr>
           <w:rFonts w:cs="Arial"/>
@@ -2422,7 +2621,7 @@
           <w:rFonts w:cs="Arial"/>
         </w:rPr>
       </w:pPr>
-      <w:bookmarkStart w:id="7" w:name="_Toc71201245"/>
+      <w:bookmarkStart w:id="7" w:name="_Toc71205544"/>
       <w:r>
         <w:rPr>
           <w:rFonts w:cs="Arial"/>
@@ -2885,7 +3084,7 @@
       <w:pPr>
         <w:pStyle w:val="Titre2"/>
       </w:pPr>
-      <w:bookmarkStart w:id="8" w:name="_Toc71201246"/>
+      <w:bookmarkStart w:id="8" w:name="_Toc71205545"/>
       <w:r>
         <w:lastRenderedPageBreak/>
         <w:t>Arborescence du site</w:t>
@@ -2902,7 +3101,7 @@
       </w:r>
       <w:r>
         <w:pict>
-          <v:shape id="_x0000_i1026" type="#_x0000_t75" style="width:420.9pt;height:218.2pt">
+          <v:shape id="_x0000_i1026" type="#_x0000_t75" style="width:420.5pt;height:217.9pt">
             <v:imagedata r:id="rId17" o:title="Arborescence - Utilisateur non authentifié"/>
           </v:shape>
         </w:pict>
@@ -2924,7 +3123,7 @@
       </w:r>
       <w:r>
         <w:pict>
-          <v:shape id="_x0000_i1027" type="#_x0000_t75" style="width:487.4pt;height:271.4pt">
+          <v:shape id="_x0000_i1027" type="#_x0000_t75" style="width:487.7pt;height:271.7pt">
             <v:imagedata r:id="rId18" o:title="Arborescence - Utilisateur authentifié"/>
           </v:shape>
         </w:pict>
@@ -2956,7 +3155,7 @@
       </w:r>
       <w:r>
         <w:pict>
-          <v:shape id="_x0000_i1028" type="#_x0000_t75" style="width:487.4pt;height:197.15pt">
+          <v:shape id="_x0000_i1028" type="#_x0000_t75" style="width:487.7pt;height:196.8pt">
             <v:imagedata r:id="rId19" o:title="Arborescence - Administrateur"/>
           </v:shape>
         </w:pict>
@@ -2976,7 +3175,7 @@
       <w:pPr>
         <w:pStyle w:val="Titre2"/>
       </w:pPr>
-      <w:bookmarkStart w:id="9" w:name="_Toc71201247"/>
+      <w:bookmarkStart w:id="9" w:name="_Toc71205546"/>
       <w:r>
         <w:lastRenderedPageBreak/>
         <w:t>Maquette graphique</w:t>
@@ -2987,7 +3186,7 @@
       <w:pPr>
         <w:pStyle w:val="Titre3"/>
       </w:pPr>
-      <w:bookmarkStart w:id="10" w:name="_Toc71201248"/>
+      <w:bookmarkStart w:id="10" w:name="_Toc71205547"/>
       <w:r>
         <w:t>Zoning</w:t>
       </w:r>
@@ -2996,7 +3195,7 @@
     <w:p>
       <w:r>
         <w:pict>
-          <v:shape id="_x0000_i1029" type="#_x0000_t75" style="width:487.4pt;height:412.05pt">
+          <v:shape id="_x0000_i1029" type="#_x0000_t75" style="width:487.7pt;height:411.85pt">
             <v:imagedata r:id="rId20" o:title="Zonning"/>
           </v:shape>
         </w:pict>
@@ -3062,7 +3261,7 @@
       <w:pPr>
         <w:pStyle w:val="Titre3"/>
       </w:pPr>
-      <w:bookmarkStart w:id="11" w:name="_Toc71201249"/>
+      <w:bookmarkStart w:id="11" w:name="_Toc71205548"/>
       <w:proofErr w:type="spellStart"/>
       <w:r>
         <w:lastRenderedPageBreak/>
@@ -3157,7 +3356,7 @@
     <w:p>
       <w:r>
         <w:pict>
-          <v:shape id="_x0000_i1030" type="#_x0000_t75" style="width:486.3pt;height:232.6pt">
+          <v:shape id="_x0000_i1030" type="#_x0000_t75" style="width:485.75pt;height:232.3pt">
             <v:imagedata r:id="rId22" o:title="public_uvres"/>
           </v:shape>
         </w:pict>
@@ -3184,7 +3383,7 @@
     <w:p>
       <w:r>
         <w:pict>
-          <v:shape id="_x0000_i1031" type="#_x0000_t75" style="width:486.3pt;height:232.6pt">
+          <v:shape id="_x0000_i1031" type="#_x0000_t75" style="width:485.75pt;height:232.3pt">
             <v:imagedata r:id="rId23" o:title="admin_uvres"/>
           </v:shape>
         </w:pict>
@@ -3240,7 +3439,7 @@
           <w:lang w:eastAsia="fr-CH"/>
         </w:rPr>
         <w:pict>
-          <v:shape id="_x0000_i1032" type="#_x0000_t75" style="width:486.3pt;height:232.6pt">
+          <v:shape id="_x0000_i1032" type="#_x0000_t75" style="width:485.75pt;height:232.3pt">
             <v:imagedata r:id="rId24" o:title="administrateur_crer_modifier_une_uvre_"/>
           </v:shape>
         </w:pict>
@@ -3342,7 +3541,7 @@
     <w:p>
       <w:r>
         <w:pict>
-          <v:shape id="_x0000_i1033" type="#_x0000_t75" style="width:486.3pt;height:232.6pt">
+          <v:shape id="_x0000_i1033" type="#_x0000_t75" style="width:485.75pt;height:232.3pt">
             <v:imagedata r:id="rId26" o:title="public_n_uvre"/>
           </v:shape>
         </w:pict>
@@ -3371,7 +3570,7 @@
     <w:p>
       <w:r>
         <w:pict>
-          <v:shape id="_x0000_i1034" type="#_x0000_t75" style="width:486.3pt;height:232.6pt">
+          <v:shape id="_x0000_i1034" type="#_x0000_t75" style="width:485.75pt;height:232.3pt">
             <v:imagedata r:id="rId27" o:title="utilisateur_n_uvre"/>
           </v:shape>
         </w:pict>
@@ -3475,7 +3674,7 @@
           <w:lang w:eastAsia="fr-CH"/>
         </w:rPr>
         <w:pict>
-          <v:shape id="_x0000_i1035" type="#_x0000_t75" style="width:486.3pt;height:232.6pt">
+          <v:shape id="_x0000_i1035" type="#_x0000_t75" style="width:485.75pt;height:232.3pt">
             <v:imagedata r:id="rId29" o:title="admin_n_uvre"/>
           </v:shape>
         </w:pict>
@@ -3510,7 +3709,7 @@
     <w:p>
       <w:r>
         <w:pict>
-          <v:shape id="_x0000_i1036" type="#_x0000_t75" style="width:486.3pt;height:232.6pt">
+          <v:shape id="_x0000_i1036" type="#_x0000_t75" style="width:485.75pt;height:232.3pt">
             <v:imagedata r:id="rId30" o:title="public_n_article"/>
           </v:shape>
         </w:pict>
@@ -3533,7 +3732,7 @@
     <w:p>
       <w:r>
         <w:pict>
-          <v:shape id="_x0000_i1037" type="#_x0000_t75" style="width:486.3pt;height:232.6pt">
+          <v:shape id="_x0000_i1037" type="#_x0000_t75" style="width:485.75pt;height:232.3pt">
             <v:imagedata r:id="rId31" o:title="utilisateur_n_article"/>
           </v:shape>
         </w:pict>
@@ -3563,7 +3762,7 @@
     <w:p>
       <w:r>
         <w:pict>
-          <v:shape id="_x0000_i1038" type="#_x0000_t75" style="width:486.3pt;height:232.6pt">
+          <v:shape id="_x0000_i1038" type="#_x0000_t75" style="width:485.75pt;height:232.3pt">
             <v:imagedata r:id="rId32" o:title="admin_n_article"/>
           </v:shape>
         </w:pict>
@@ -3586,7 +3785,7 @@
     <w:p>
       <w:r>
         <w:pict>
-          <v:shape id="_x0000_i1039" type="#_x0000_t75" style="width:486.3pt;height:232.6pt">
+          <v:shape id="_x0000_i1039" type="#_x0000_t75" style="width:485.75pt;height:232.3pt">
             <v:imagedata r:id="rId33" o:title="public_connexion"/>
           </v:shape>
         </w:pict>
@@ -3608,7 +3807,7 @@
     <w:p>
       <w:r>
         <w:pict>
-          <v:shape id="_x0000_i1040" type="#_x0000_t75" style="width:486.3pt;height:232.6pt">
+          <v:shape id="_x0000_i1040" type="#_x0000_t75" style="width:486.7pt;height:232.3pt">
             <v:imagedata r:id="rId34" o:title="public_inscription"/>
           </v:shape>
         </w:pict>
@@ -3634,7 +3833,7 @@
     <w:p>
       <w:r>
         <w:pict>
-          <v:shape id="_x0000_i1041" type="#_x0000_t75" style="width:486.3pt;height:232.6pt">
+          <v:shape id="_x0000_i1041" type="#_x0000_t75" style="width:486.7pt;height:232.3pt">
             <v:imagedata r:id="rId35" o:title="utilisateur_profil"/>
           </v:shape>
         </w:pict>
@@ -3656,7 +3855,7 @@
     <w:p>
       <w:r>
         <w:pict>
-          <v:shape id="_x0000_i1042" type="#_x0000_t75" style="width:486.3pt;height:232.6pt">
+          <v:shape id="_x0000_i1042" type="#_x0000_t75" style="width:486.7pt;height:232.3pt">
             <v:imagedata r:id="rId36" o:title="utilisateur_amis"/>
           </v:shape>
         </w:pict>
@@ -3679,7 +3878,7 @@
     <w:p>
       <w:r>
         <w:pict>
-          <v:shape id="_x0000_i1043" type="#_x0000_t75" style="width:486.3pt;height:232.6pt">
+          <v:shape id="_x0000_i1043" type="#_x0000_t75" style="width:486.7pt;height:232.3pt">
             <v:imagedata r:id="rId37" o:title="utilisateur_utilisateurs"/>
           </v:shape>
         </w:pict>
@@ -3707,7 +3906,7 @@
     <w:p>
       <w:r>
         <w:pict>
-          <v:shape id="_x0000_i1044" type="#_x0000_t75" style="width:486.3pt;height:232.6pt">
+          <v:shape id="_x0000_i1044" type="#_x0000_t75" style="width:486.7pt;height:232.3pt">
             <v:imagedata r:id="rId38" o:title="utilisateur_n_profil_utilisateur"/>
           </v:shape>
         </w:pict>
@@ -3730,7 +3929,7 @@
     <w:p>
       <w:r>
         <w:pict>
-          <v:shape id="_x0000_i1045" type="#_x0000_t75" style="width:486.3pt;height:232.6pt">
+          <v:shape id="_x0000_i1045" type="#_x0000_t75" style="width:486.7pt;height:232.3pt">
             <v:imagedata r:id="rId39" o:title="admin_n_profil_utilisateur"/>
           </v:shape>
         </w:pict>
@@ -3750,7 +3949,7 @@
       <w:pPr>
         <w:pStyle w:val="Titre3"/>
       </w:pPr>
-      <w:bookmarkStart w:id="12" w:name="_Toc71201250"/>
+      <w:bookmarkStart w:id="12" w:name="_Toc71205549"/>
       <w:r>
         <w:lastRenderedPageBreak/>
         <w:t>Cas d’utilisation</w:t>
@@ -3770,7 +3969,7 @@
       </w:r>
       <w:r>
         <w:pict>
-          <v:shape id="_x0000_i1046" type="#_x0000_t75" style="width:392.1pt;height:250.35pt">
+          <v:shape id="_x0000_i1046" type="#_x0000_t75" style="width:391.7pt;height:250.55pt">
             <v:imagedata r:id="rId40" o:title="Cas d'utilisation - Utilisateur non authentifié"/>
           </v:shape>
         </w:pict>
@@ -3795,7 +3994,7 @@
       </w:r>
       <w:r>
         <w:pict>
-          <v:shape id="_x0000_i1047" type="#_x0000_t75" style="width:458.6pt;height:290.2pt">
+          <v:shape id="_x0000_i1047" type="#_x0000_t75" style="width:458.9pt;height:289.9pt">
             <v:imagedata r:id="rId41" o:title="Cas d'utilisation - Utilisateur authentifié"/>
           </v:shape>
         </w:pict>
@@ -3817,7 +4016,7 @@
       </w:r>
       <w:r>
         <w:pict>
-          <v:shape id="_x0000_i1048" type="#_x0000_t75" style="width:487.4pt;height:4in">
+          <v:shape id="_x0000_i1048" type="#_x0000_t75" style="width:487.7pt;height:4in">
             <v:imagedata r:id="rId42" o:title="Cas d'utilisation - Administrateur"/>
           </v:shape>
         </w:pict>
@@ -3829,16 +4028,1055 @@
       </w:r>
     </w:p>
     <w:p>
+      <w:r>
+        <w:br w:type="page"/>
+      </w:r>
+    </w:p>
+    <w:p>
       <w:pPr>
         <w:pStyle w:val="Titre3"/>
       </w:pPr>
-      <w:r>
+      <w:bookmarkStart w:id="13" w:name="_Toc71205550"/>
+      <w:r>
+        <w:lastRenderedPageBreak/>
         <w:t>Étude de faisabilité</w:t>
       </w:r>
+      <w:bookmarkEnd w:id="13"/>
+    </w:p>
+    <w:tbl>
+      <w:tblPr>
+        <w:tblStyle w:val="Grilledutableau"/>
+        <w:tblW w:w="9634" w:type="dxa"/>
+        <w:tblBorders>
+          <w:top w:val="none" w:sz="0" w:space="0" w:color="auto"/>
+          <w:left w:val="none" w:sz="0" w:space="0" w:color="auto"/>
+          <w:bottom w:val="none" w:sz="0" w:space="0" w:color="auto"/>
+          <w:right w:val="none" w:sz="0" w:space="0" w:color="auto"/>
+          <w:insideH w:val="none" w:sz="0" w:space="0" w:color="auto"/>
+          <w:insideV w:val="none" w:sz="0" w:space="0" w:color="auto"/>
+        </w:tblBorders>
+        <w:tblLook w:val="04A0" w:firstRow="1" w:lastRow="0" w:firstColumn="1" w:lastColumn="0" w:noHBand="0" w:noVBand="1"/>
+      </w:tblPr>
+      <w:tblGrid>
+        <w:gridCol w:w="2434"/>
+        <w:gridCol w:w="5074"/>
+        <w:gridCol w:w="2126"/>
+      </w:tblGrid>
+      <w:tr>
+        <w:trPr>
+          <w:trHeight w:val="282"/>
+        </w:trPr>
+        <w:tc>
+          <w:tcPr>
+            <w:tcW w:w="2434" w:type="dxa"/>
+            <w:shd w:val="clear" w:color="auto" w:fill="2283C8"/>
+            <w:vAlign w:val="center"/>
+          </w:tcPr>
+          <w:p>
+            <w:pPr>
+              <w:spacing w:before="40" w:after="40"/>
+              <w:jc w:val="center"/>
+              <w:rPr>
+                <w:color w:val="FFFFFF" w:themeColor="background1"/>
+                <w:sz w:val="24"/>
+              </w:rPr>
+            </w:pPr>
+            <w:r>
+              <w:rPr>
+                <w:color w:val="FFFFFF" w:themeColor="background1"/>
+                <w:sz w:val="24"/>
+              </w:rPr>
+              <w:t>Besoin</w:t>
+            </w:r>
+          </w:p>
+        </w:tc>
+        <w:tc>
+          <w:tcPr>
+            <w:tcW w:w="5074" w:type="dxa"/>
+            <w:shd w:val="clear" w:color="auto" w:fill="2283C8"/>
+            <w:vAlign w:val="center"/>
+          </w:tcPr>
+          <w:p>
+            <w:pPr>
+              <w:spacing w:before="40" w:after="40"/>
+              <w:jc w:val="center"/>
+              <w:rPr>
+                <w:color w:val="FFFFFF" w:themeColor="background1"/>
+                <w:sz w:val="24"/>
+              </w:rPr>
+            </w:pPr>
+            <w:r>
+              <w:rPr>
+                <w:color w:val="FFFFFF" w:themeColor="background1"/>
+                <w:sz w:val="24"/>
+              </w:rPr>
+              <w:t>U</w:t>
+            </w:r>
+            <w:r>
+              <w:rPr>
+                <w:color w:val="FFFFFF" w:themeColor="background1"/>
+                <w:sz w:val="24"/>
+              </w:rPr>
+              <w:t>tilisation</w:t>
+            </w:r>
+          </w:p>
+        </w:tc>
+        <w:tc>
+          <w:tcPr>
+            <w:tcW w:w="2126" w:type="dxa"/>
+            <w:shd w:val="clear" w:color="auto" w:fill="2283C8"/>
+            <w:vAlign w:val="center"/>
+          </w:tcPr>
+          <w:p>
+            <w:pPr>
+              <w:spacing w:before="40" w:after="40"/>
+              <w:jc w:val="center"/>
+              <w:rPr>
+                <w:color w:val="FFFFFF" w:themeColor="background1"/>
+                <w:sz w:val="24"/>
+              </w:rPr>
+            </w:pPr>
+            <w:r>
+              <w:rPr>
+                <w:color w:val="FFFFFF" w:themeColor="background1"/>
+                <w:sz w:val="24"/>
+              </w:rPr>
+              <w:t>Acquisition</w:t>
+            </w:r>
+          </w:p>
+        </w:tc>
+      </w:tr>
+      <w:tr>
+        <w:tc>
+          <w:tcPr>
+            <w:tcW w:w="2434" w:type="dxa"/>
+            <w:vAlign w:val="center"/>
+          </w:tcPr>
+          <w:p>
+            <w:pPr>
+              <w:spacing w:before="40" w:after="40"/>
+              <w:jc w:val="center"/>
+            </w:pPr>
+            <w:proofErr w:type="spellStart"/>
+            <w:r>
+              <w:t>Bootstrap</w:t>
+            </w:r>
+            <w:proofErr w:type="spellEnd"/>
+            <w:r>
+              <w:t xml:space="preserve"> (SCSS)</w:t>
+            </w:r>
+          </w:p>
+        </w:tc>
+        <w:tc>
+          <w:tcPr>
+            <w:tcW w:w="5074" w:type="dxa"/>
+            <w:vAlign w:val="center"/>
+          </w:tcPr>
+          <w:p>
+            <w:pPr>
+              <w:spacing w:before="40" w:after="40"/>
+            </w:pPr>
+            <w:r>
+              <w:t>A</w:t>
+            </w:r>
+            <w:r>
+              <w:t xml:space="preserve">pparence du site web. </w:t>
+            </w:r>
+          </w:p>
+        </w:tc>
+        <w:tc>
+          <w:tcPr>
+            <w:tcW w:w="2126" w:type="dxa"/>
+            <w:vAlign w:val="center"/>
+          </w:tcPr>
+          <w:p>
+            <w:pPr>
+              <w:spacing w:before="40" w:after="40"/>
+              <w:jc w:val="center"/>
+            </w:pPr>
+            <w:r>
+              <w:t>Non-acquis</w:t>
+            </w:r>
+          </w:p>
+        </w:tc>
+      </w:tr>
+      <w:tr>
+        <w:tc>
+          <w:tcPr>
+            <w:tcW w:w="2434" w:type="dxa"/>
+            <w:shd w:val="clear" w:color="auto" w:fill="E9F4FB"/>
+            <w:vAlign w:val="center"/>
+          </w:tcPr>
+          <w:p>
+            <w:pPr>
+              <w:spacing w:before="40" w:after="40"/>
+              <w:jc w:val="center"/>
+            </w:pPr>
+            <w:r>
+              <w:t>HTML</w:t>
+            </w:r>
+          </w:p>
+        </w:tc>
+        <w:tc>
+          <w:tcPr>
+            <w:tcW w:w="5074" w:type="dxa"/>
+            <w:shd w:val="clear" w:color="auto" w:fill="E9F4FB"/>
+            <w:vAlign w:val="center"/>
+          </w:tcPr>
+          <w:p>
+            <w:pPr>
+              <w:spacing w:before="40" w:after="40"/>
+            </w:pPr>
+            <w:r>
+              <w:t>B</w:t>
+            </w:r>
+            <w:r>
+              <w:t>alisage du contenu fixe du site.</w:t>
+            </w:r>
+          </w:p>
+        </w:tc>
+        <w:tc>
+          <w:tcPr>
+            <w:tcW w:w="2126" w:type="dxa"/>
+            <w:shd w:val="clear" w:color="auto" w:fill="E9F4FB"/>
+            <w:vAlign w:val="center"/>
+          </w:tcPr>
+          <w:p>
+            <w:pPr>
+              <w:spacing w:before="40" w:after="40"/>
+              <w:jc w:val="center"/>
+            </w:pPr>
+            <w:r>
+              <w:t>Acquis</w:t>
+            </w:r>
+          </w:p>
+        </w:tc>
+      </w:tr>
+      <w:tr>
+        <w:tc>
+          <w:tcPr>
+            <w:tcW w:w="2434" w:type="dxa"/>
+            <w:vAlign w:val="center"/>
+          </w:tcPr>
+          <w:p>
+            <w:pPr>
+              <w:spacing w:before="40" w:after="40"/>
+              <w:jc w:val="center"/>
+            </w:pPr>
+            <w:r>
+              <w:t>JavaScript</w:t>
+            </w:r>
+          </w:p>
+        </w:tc>
+        <w:tc>
+          <w:tcPr>
+            <w:tcW w:w="5074" w:type="dxa"/>
+            <w:vAlign w:val="center"/>
+          </w:tcPr>
+          <w:p>
+            <w:pPr>
+              <w:spacing w:before="40" w:after="40"/>
+            </w:pPr>
+            <w:r>
+              <w:t>E</w:t>
+            </w:r>
+            <w:r>
+              <w:t>rgonomie et le dynamisme du site.</w:t>
+            </w:r>
+          </w:p>
+        </w:tc>
+        <w:tc>
+          <w:tcPr>
+            <w:tcW w:w="2126" w:type="dxa"/>
+            <w:vAlign w:val="center"/>
+          </w:tcPr>
+          <w:p>
+            <w:pPr>
+              <w:spacing w:before="40" w:after="40"/>
+              <w:jc w:val="center"/>
+            </w:pPr>
+            <w:r>
+              <w:t>Acquis</w:t>
+            </w:r>
+          </w:p>
+        </w:tc>
+      </w:tr>
+      <w:tr>
+        <w:tc>
+          <w:tcPr>
+            <w:tcW w:w="2434" w:type="dxa"/>
+            <w:shd w:val="clear" w:color="auto" w:fill="E9F4FB"/>
+            <w:vAlign w:val="center"/>
+          </w:tcPr>
+          <w:p>
+            <w:pPr>
+              <w:spacing w:before="40" w:after="40"/>
+              <w:jc w:val="center"/>
+            </w:pPr>
+            <w:r>
+              <w:t>MySQL</w:t>
+            </w:r>
+          </w:p>
+        </w:tc>
+        <w:tc>
+          <w:tcPr>
+            <w:tcW w:w="5074" w:type="dxa"/>
+            <w:shd w:val="clear" w:color="auto" w:fill="E9F4FB"/>
+            <w:vAlign w:val="center"/>
+          </w:tcPr>
+          <w:p>
+            <w:pPr>
+              <w:spacing w:before="40" w:after="40"/>
+            </w:pPr>
+            <w:r>
+              <w:t>B</w:t>
+            </w:r>
+            <w:r>
+              <w:t>ase de données.</w:t>
+            </w:r>
+          </w:p>
+        </w:tc>
+        <w:tc>
+          <w:tcPr>
+            <w:tcW w:w="2126" w:type="dxa"/>
+            <w:shd w:val="clear" w:color="auto" w:fill="E9F4FB"/>
+            <w:vAlign w:val="center"/>
+          </w:tcPr>
+          <w:p>
+            <w:pPr>
+              <w:spacing w:before="40" w:after="40"/>
+              <w:jc w:val="center"/>
+            </w:pPr>
+            <w:r>
+              <w:t>Acquis</w:t>
+            </w:r>
+          </w:p>
+        </w:tc>
+      </w:tr>
+      <w:tr>
+        <w:tc>
+          <w:tcPr>
+            <w:tcW w:w="2434" w:type="dxa"/>
+            <w:vAlign w:val="center"/>
+          </w:tcPr>
+          <w:p>
+            <w:pPr>
+              <w:spacing w:before="40" w:after="40"/>
+              <w:jc w:val="center"/>
+            </w:pPr>
+            <w:r>
+              <w:t>PHP</w:t>
+            </w:r>
+          </w:p>
+        </w:tc>
+        <w:tc>
+          <w:tcPr>
+            <w:tcW w:w="5074" w:type="dxa"/>
+            <w:vAlign w:val="center"/>
+          </w:tcPr>
+          <w:p>
+            <w:pPr>
+              <w:spacing w:before="40" w:after="40"/>
+            </w:pPr>
+            <w:r>
+              <w:t>Mise</w:t>
+            </w:r>
+            <w:r>
+              <w:t xml:space="preserve"> en place du contenu conditionnel</w:t>
+            </w:r>
+            <w:r>
+              <w:t xml:space="preserve"> du site</w:t>
+            </w:r>
+            <w:r>
+              <w:t>.</w:t>
+            </w:r>
+          </w:p>
+        </w:tc>
+        <w:tc>
+          <w:tcPr>
+            <w:tcW w:w="2126" w:type="dxa"/>
+            <w:vAlign w:val="center"/>
+          </w:tcPr>
+          <w:p>
+            <w:pPr>
+              <w:spacing w:before="40" w:after="40"/>
+              <w:jc w:val="center"/>
+            </w:pPr>
+            <w:r>
+              <w:t>Acquis</w:t>
+            </w:r>
+          </w:p>
+        </w:tc>
+      </w:tr>
+    </w:tbl>
+    <w:p/>
+    <w:p>
+      <w:r>
+        <w:t>Le choix de ces différents éléments a été faite en fonction des connaissances que j’ai acquises, mais également en cherchant à utiliser le</w:t>
+      </w:r>
+      <w:r>
+        <w:t xml:space="preserve"> moins de temps possible lors de l’implémentation</w:t>
+      </w:r>
+      <w:r>
+        <w:t>.</w:t>
+      </w:r>
+    </w:p>
+    <w:p/>
+    <w:tbl>
+      <w:tblPr>
+        <w:tblStyle w:val="Grilledutableau"/>
+        <w:tblW w:w="9634" w:type="dxa"/>
+        <w:tblBorders>
+          <w:top w:val="none" w:sz="0" w:space="0" w:color="auto"/>
+          <w:left w:val="none" w:sz="0" w:space="0" w:color="auto"/>
+          <w:bottom w:val="none" w:sz="0" w:space="0" w:color="auto"/>
+          <w:right w:val="none" w:sz="0" w:space="0" w:color="auto"/>
+          <w:insideH w:val="none" w:sz="0" w:space="0" w:color="auto"/>
+          <w:insideV w:val="none" w:sz="0" w:space="0" w:color="auto"/>
+        </w:tblBorders>
+        <w:tblLook w:val="04A0" w:firstRow="1" w:lastRow="0" w:firstColumn="1" w:lastColumn="0" w:noHBand="0" w:noVBand="1"/>
+      </w:tblPr>
+      <w:tblGrid>
+        <w:gridCol w:w="2434"/>
+        <w:gridCol w:w="4796"/>
+        <w:gridCol w:w="2404"/>
+      </w:tblGrid>
+      <w:tr>
+        <w:trPr>
+          <w:trHeight w:val="282"/>
+        </w:trPr>
+        <w:tc>
+          <w:tcPr>
+            <w:tcW w:w="2434" w:type="dxa"/>
+            <w:shd w:val="clear" w:color="auto" w:fill="2283C8"/>
+            <w:vAlign w:val="center"/>
+          </w:tcPr>
+          <w:p>
+            <w:pPr>
+              <w:spacing w:before="40" w:after="40"/>
+              <w:jc w:val="center"/>
+              <w:rPr>
+                <w:color w:val="FFFFFF" w:themeColor="background1"/>
+                <w:sz w:val="24"/>
+              </w:rPr>
+            </w:pPr>
+            <w:r>
+              <w:rPr>
+                <w:color w:val="FFFFFF" w:themeColor="background1"/>
+                <w:sz w:val="24"/>
+              </w:rPr>
+              <w:t>Logiciel</w:t>
+            </w:r>
+          </w:p>
+        </w:tc>
+        <w:tc>
+          <w:tcPr>
+            <w:tcW w:w="4796" w:type="dxa"/>
+            <w:shd w:val="clear" w:color="auto" w:fill="2283C8"/>
+            <w:vAlign w:val="center"/>
+          </w:tcPr>
+          <w:p>
+            <w:pPr>
+              <w:spacing w:before="40" w:after="40"/>
+              <w:jc w:val="center"/>
+              <w:rPr>
+                <w:color w:val="FFFFFF" w:themeColor="background1"/>
+                <w:sz w:val="24"/>
+              </w:rPr>
+            </w:pPr>
+            <w:r>
+              <w:rPr>
+                <w:color w:val="FFFFFF" w:themeColor="background1"/>
+                <w:sz w:val="24"/>
+              </w:rPr>
+              <w:t>Utilisation</w:t>
+            </w:r>
+          </w:p>
+        </w:tc>
+        <w:tc>
+          <w:tcPr>
+            <w:tcW w:w="2404" w:type="dxa"/>
+            <w:shd w:val="clear" w:color="auto" w:fill="2283C8"/>
+            <w:vAlign w:val="center"/>
+          </w:tcPr>
+          <w:p>
+            <w:pPr>
+              <w:spacing w:before="40" w:after="40"/>
+              <w:jc w:val="center"/>
+              <w:rPr>
+                <w:color w:val="FFFFFF" w:themeColor="background1"/>
+                <w:sz w:val="24"/>
+              </w:rPr>
+            </w:pPr>
+            <w:r>
+              <w:rPr>
+                <w:color w:val="FFFFFF" w:themeColor="background1"/>
+                <w:sz w:val="24"/>
+              </w:rPr>
+              <w:t>Co</w:t>
+            </w:r>
+            <w:r>
+              <w:rPr>
+                <w:color w:val="FFFFFF" w:themeColor="background1"/>
+                <w:sz w:val="24"/>
+              </w:rPr>
+              <w:t>ût</w:t>
+            </w:r>
+          </w:p>
+        </w:tc>
+      </w:tr>
+      <w:tr>
+        <w:tc>
+          <w:tcPr>
+            <w:tcW w:w="2434" w:type="dxa"/>
+            <w:vAlign w:val="center"/>
+          </w:tcPr>
+          <w:p>
+            <w:pPr>
+              <w:spacing w:before="40" w:after="40"/>
+              <w:jc w:val="center"/>
+            </w:pPr>
+            <w:proofErr w:type="spellStart"/>
+            <w:r>
+              <w:t>Atom</w:t>
+            </w:r>
+            <w:proofErr w:type="spellEnd"/>
+          </w:p>
+        </w:tc>
+        <w:tc>
+          <w:tcPr>
+            <w:tcW w:w="4796" w:type="dxa"/>
+            <w:vAlign w:val="center"/>
+          </w:tcPr>
+          <w:p>
+            <w:pPr>
+              <w:spacing w:before="40" w:after="40"/>
+            </w:pPr>
+            <w:r>
+              <w:t>Scripts SQL.</w:t>
+            </w:r>
+          </w:p>
+        </w:tc>
+        <w:tc>
+          <w:tcPr>
+            <w:tcW w:w="2404" w:type="dxa"/>
+            <w:vAlign w:val="center"/>
+          </w:tcPr>
+          <w:p>
+            <w:pPr>
+              <w:spacing w:before="40" w:after="40"/>
+              <w:jc w:val="center"/>
+            </w:pPr>
+            <w:r>
+              <w:t>Aucun</w:t>
+            </w:r>
+          </w:p>
+        </w:tc>
+      </w:tr>
+      <w:tr>
+        <w:tc>
+          <w:tcPr>
+            <w:tcW w:w="2434" w:type="dxa"/>
+            <w:shd w:val="clear" w:color="auto" w:fill="E9F4FB"/>
+            <w:vAlign w:val="center"/>
+          </w:tcPr>
+          <w:p>
+            <w:pPr>
+              <w:spacing w:before="40" w:after="40"/>
+              <w:jc w:val="center"/>
+            </w:pPr>
+            <w:proofErr w:type="spellStart"/>
+            <w:r>
+              <w:t>ClickUp</w:t>
+            </w:r>
+            <w:proofErr w:type="spellEnd"/>
+          </w:p>
+        </w:tc>
+        <w:tc>
+          <w:tcPr>
+            <w:tcW w:w="4796" w:type="dxa"/>
+            <w:shd w:val="clear" w:color="auto" w:fill="E9F4FB"/>
+            <w:vAlign w:val="center"/>
+          </w:tcPr>
+          <w:p>
+            <w:pPr>
+              <w:spacing w:before="40" w:after="40"/>
+            </w:pPr>
+            <w:r>
+              <w:t>Gestion de projet.</w:t>
+            </w:r>
+          </w:p>
+        </w:tc>
+        <w:tc>
+          <w:tcPr>
+            <w:tcW w:w="2404" w:type="dxa"/>
+            <w:shd w:val="clear" w:color="auto" w:fill="E9F4FB"/>
+            <w:vAlign w:val="center"/>
+          </w:tcPr>
+          <w:p>
+            <w:pPr>
+              <w:spacing w:before="40" w:after="40"/>
+              <w:jc w:val="center"/>
+            </w:pPr>
+            <w:r>
+              <w:t>Aucun</w:t>
+            </w:r>
+          </w:p>
+        </w:tc>
+      </w:tr>
+      <w:tr>
+        <w:tc>
+          <w:tcPr>
+            <w:tcW w:w="2434" w:type="dxa"/>
+            <w:vAlign w:val="center"/>
+          </w:tcPr>
+          <w:p>
+            <w:pPr>
+              <w:spacing w:before="40" w:after="40"/>
+              <w:jc w:val="center"/>
+            </w:pPr>
+            <w:r>
+              <w:t>Draw.io</w:t>
+            </w:r>
+          </w:p>
+        </w:tc>
+        <w:tc>
+          <w:tcPr>
+            <w:tcW w:w="4796" w:type="dxa"/>
+            <w:vAlign w:val="center"/>
+          </w:tcPr>
+          <w:p>
+            <w:pPr>
+              <w:spacing w:before="40" w:after="40"/>
+            </w:pPr>
+            <w:r>
+              <w:t>Diagrammes.</w:t>
+            </w:r>
+          </w:p>
+        </w:tc>
+        <w:tc>
+          <w:tcPr>
+            <w:tcW w:w="2404" w:type="dxa"/>
+            <w:vAlign w:val="center"/>
+          </w:tcPr>
+          <w:p>
+            <w:pPr>
+              <w:spacing w:before="40" w:after="40"/>
+              <w:jc w:val="center"/>
+            </w:pPr>
+            <w:r>
+              <w:t>Aucun</w:t>
+            </w:r>
+          </w:p>
+        </w:tc>
+      </w:tr>
+      <w:tr>
+        <w:tc>
+          <w:tcPr>
+            <w:tcW w:w="2434" w:type="dxa"/>
+            <w:shd w:val="clear" w:color="auto" w:fill="E9F4FB"/>
+            <w:vAlign w:val="center"/>
+          </w:tcPr>
+          <w:p>
+            <w:pPr>
+              <w:spacing w:before="40" w:after="40"/>
+              <w:jc w:val="center"/>
+            </w:pPr>
+            <w:proofErr w:type="spellStart"/>
+            <w:r>
+              <w:t>Github</w:t>
+            </w:r>
+            <w:proofErr w:type="spellEnd"/>
+          </w:p>
+        </w:tc>
+        <w:tc>
+          <w:tcPr>
+            <w:tcW w:w="4796" w:type="dxa"/>
+            <w:shd w:val="clear" w:color="auto" w:fill="E9F4FB"/>
+            <w:vAlign w:val="center"/>
+          </w:tcPr>
+          <w:p>
+            <w:pPr>
+              <w:spacing w:before="40" w:after="40"/>
+            </w:pPr>
+            <w:r>
+              <w:t>Gestion de version et stockage du répertoire du projet</w:t>
+            </w:r>
+            <w:r>
+              <w:t>.</w:t>
+            </w:r>
+          </w:p>
+        </w:tc>
+        <w:tc>
+          <w:tcPr>
+            <w:tcW w:w="2404" w:type="dxa"/>
+            <w:shd w:val="clear" w:color="auto" w:fill="E9F4FB"/>
+            <w:vAlign w:val="center"/>
+          </w:tcPr>
+          <w:p>
+            <w:pPr>
+              <w:spacing w:before="40" w:after="40"/>
+              <w:jc w:val="center"/>
+            </w:pPr>
+            <w:r>
+              <w:t>Aucun</w:t>
+            </w:r>
+          </w:p>
+        </w:tc>
+      </w:tr>
+      <w:tr>
+        <w:tc>
+          <w:tcPr>
+            <w:tcW w:w="2434" w:type="dxa"/>
+            <w:vAlign w:val="center"/>
+          </w:tcPr>
+          <w:p>
+            <w:pPr>
+              <w:spacing w:before="40" w:after="40"/>
+              <w:jc w:val="center"/>
+            </w:pPr>
+            <w:r>
+              <w:t>Microsoft Office</w:t>
+            </w:r>
+            <w:r>
+              <w:t xml:space="preserve"> 2016</w:t>
+            </w:r>
+          </w:p>
+        </w:tc>
+        <w:tc>
+          <w:tcPr>
+            <w:tcW w:w="4796" w:type="dxa"/>
+            <w:vAlign w:val="center"/>
+          </w:tcPr>
+          <w:p>
+            <w:pPr>
+              <w:spacing w:before="40" w:after="40"/>
+            </w:pPr>
+            <w:r>
+              <w:t>Documentation et présentation</w:t>
+            </w:r>
+          </w:p>
+        </w:tc>
+        <w:tc>
+          <w:tcPr>
+            <w:tcW w:w="2404" w:type="dxa"/>
+            <w:vAlign w:val="center"/>
+          </w:tcPr>
+          <w:p>
+            <w:pPr>
+              <w:spacing w:before="40" w:after="40"/>
+              <w:jc w:val="center"/>
+            </w:pPr>
+            <w:r>
+              <w:t>129.- CHF</w:t>
+            </w:r>
+          </w:p>
+        </w:tc>
+      </w:tr>
+      <w:tr>
+        <w:tc>
+          <w:tcPr>
+            <w:tcW w:w="2434" w:type="dxa"/>
+            <w:shd w:val="clear" w:color="auto" w:fill="E9F4FB"/>
+            <w:vAlign w:val="center"/>
+          </w:tcPr>
+          <w:p>
+            <w:pPr>
+              <w:spacing w:before="40" w:after="40"/>
+              <w:jc w:val="center"/>
+            </w:pPr>
+            <w:r>
+              <w:t>Microsoft Project</w:t>
+            </w:r>
+            <w:r>
+              <w:t xml:space="preserve"> 2016</w:t>
+            </w:r>
+          </w:p>
+        </w:tc>
+        <w:tc>
+          <w:tcPr>
+            <w:tcW w:w="4796" w:type="dxa"/>
+            <w:shd w:val="clear" w:color="auto" w:fill="E9F4FB"/>
+            <w:vAlign w:val="center"/>
+          </w:tcPr>
+          <w:p>
+            <w:pPr>
+              <w:spacing w:before="40" w:after="40"/>
+            </w:pPr>
+            <w:r>
+              <w:t>Planification initiale</w:t>
+            </w:r>
+          </w:p>
+        </w:tc>
+        <w:tc>
+          <w:tcPr>
+            <w:tcW w:w="2404" w:type="dxa"/>
+            <w:shd w:val="clear" w:color="auto" w:fill="E9F4FB"/>
+            <w:vAlign w:val="center"/>
+          </w:tcPr>
+          <w:p>
+            <w:pPr>
+              <w:spacing w:before="40" w:after="40"/>
+              <w:jc w:val="center"/>
+            </w:pPr>
+            <w:r>
+              <w:t>21.87 CHF</w:t>
+            </w:r>
+          </w:p>
+        </w:tc>
+      </w:tr>
+      <w:tr>
+        <w:tc>
+          <w:tcPr>
+            <w:tcW w:w="2434" w:type="dxa"/>
+            <w:vAlign w:val="center"/>
+          </w:tcPr>
+          <w:p>
+            <w:pPr>
+              <w:spacing w:before="40" w:after="40"/>
+              <w:jc w:val="center"/>
+            </w:pPr>
+            <w:proofErr w:type="spellStart"/>
+            <w:r>
+              <w:t>Pencil</w:t>
+            </w:r>
+            <w:proofErr w:type="spellEnd"/>
+          </w:p>
+        </w:tc>
+        <w:tc>
+          <w:tcPr>
+            <w:tcW w:w="4796" w:type="dxa"/>
+            <w:vAlign w:val="center"/>
+          </w:tcPr>
+          <w:p>
+            <w:pPr>
+              <w:spacing w:before="40" w:after="40"/>
+            </w:pPr>
+            <w:r>
+              <w:t>Maquette graphique</w:t>
+            </w:r>
+          </w:p>
+        </w:tc>
+        <w:tc>
+          <w:tcPr>
+            <w:tcW w:w="2404" w:type="dxa"/>
+            <w:vAlign w:val="center"/>
+          </w:tcPr>
+          <w:p>
+            <w:pPr>
+              <w:spacing w:before="40" w:after="40"/>
+              <w:jc w:val="center"/>
+            </w:pPr>
+            <w:r>
+              <w:t>Aucun</w:t>
+            </w:r>
+          </w:p>
+        </w:tc>
+      </w:tr>
+      <w:tr>
+        <w:tc>
+          <w:tcPr>
+            <w:tcW w:w="2434" w:type="dxa"/>
+            <w:shd w:val="clear" w:color="auto" w:fill="E9F4FB"/>
+            <w:vAlign w:val="center"/>
+          </w:tcPr>
+          <w:p>
+            <w:pPr>
+              <w:spacing w:before="40" w:after="40"/>
+              <w:jc w:val="center"/>
+            </w:pPr>
+            <w:proofErr w:type="spellStart"/>
+            <w:r>
+              <w:t>PhpStorm</w:t>
+            </w:r>
+            <w:proofErr w:type="spellEnd"/>
+          </w:p>
+        </w:tc>
+        <w:tc>
+          <w:tcPr>
+            <w:tcW w:w="4796" w:type="dxa"/>
+            <w:shd w:val="clear" w:color="auto" w:fill="E9F4FB"/>
+            <w:vAlign w:val="center"/>
+          </w:tcPr>
+          <w:p>
+            <w:pPr>
+              <w:spacing w:before="40" w:after="40"/>
+            </w:pPr>
+            <w:r>
+              <w:t>SCSS, HTML, JavaScript, PHP</w:t>
+            </w:r>
+          </w:p>
+        </w:tc>
+        <w:tc>
+          <w:tcPr>
+            <w:tcW w:w="2404" w:type="dxa"/>
+            <w:shd w:val="clear" w:color="auto" w:fill="E9F4FB"/>
+            <w:vAlign w:val="center"/>
+          </w:tcPr>
+          <w:p>
+            <w:pPr>
+              <w:spacing w:before="40" w:after="40"/>
+              <w:jc w:val="center"/>
+            </w:pPr>
+            <w:r>
+              <w:t>218.- CHF (1</w:t>
+            </w:r>
+            <w:r>
+              <w:rPr>
+                <w:vertAlign w:val="superscript"/>
+              </w:rPr>
+              <w:t>e</w:t>
+            </w:r>
+            <w:r>
+              <w:t xml:space="preserve"> année)</w:t>
+            </w:r>
+          </w:p>
+        </w:tc>
+      </w:tr>
+      <w:tr>
+        <w:tc>
+          <w:tcPr>
+            <w:tcW w:w="2434" w:type="dxa"/>
+            <w:shd w:val="clear" w:color="auto" w:fill="auto"/>
+            <w:vAlign w:val="center"/>
+          </w:tcPr>
+          <w:p>
+            <w:pPr>
+              <w:spacing w:before="40" w:after="40"/>
+              <w:jc w:val="center"/>
+            </w:pPr>
+            <w:proofErr w:type="spellStart"/>
+            <w:r>
+              <w:t>SwissCenter</w:t>
+            </w:r>
+            <w:proofErr w:type="spellEnd"/>
+          </w:p>
+        </w:tc>
+        <w:tc>
+          <w:tcPr>
+            <w:tcW w:w="4796" w:type="dxa"/>
+            <w:shd w:val="clear" w:color="auto" w:fill="auto"/>
+            <w:vAlign w:val="center"/>
+          </w:tcPr>
+          <w:p>
+            <w:pPr>
+              <w:spacing w:before="40" w:after="40"/>
+            </w:pPr>
+            <w:r>
+              <w:t>Serveur web</w:t>
+            </w:r>
+            <w:r>
+              <w:t xml:space="preserve"> et nom de domaine</w:t>
+            </w:r>
+            <w:r>
+              <w:t>.</w:t>
+            </w:r>
+          </w:p>
+        </w:tc>
+        <w:tc>
+          <w:tcPr>
+            <w:tcW w:w="2404" w:type="dxa"/>
+            <w:shd w:val="clear" w:color="auto" w:fill="auto"/>
+            <w:vAlign w:val="center"/>
+          </w:tcPr>
+          <w:p>
+            <w:pPr>
+              <w:spacing w:before="40" w:after="40"/>
+              <w:jc w:val="center"/>
+            </w:pPr>
+            <w:r>
+              <w:t>7.90 CHF</w:t>
+            </w:r>
+            <w:r>
+              <w:t>/mois</w:t>
+            </w:r>
+          </w:p>
+        </w:tc>
+      </w:tr>
+    </w:tbl>
+    <w:p/>
+    <w:p>
+      <w:r>
+        <w:t>L</w:t>
+      </w:r>
+      <w:r>
+        <w:t>es outils utilisés étant majoritairement gratuit ou « Open Source »,</w:t>
+      </w:r>
+      <w:r>
+        <w:t xml:space="preserve"> d’un point de vue financier,</w:t>
+      </w:r>
+      <w:r>
+        <w:t xml:space="preserve"> </w:t>
+      </w:r>
+      <w:r>
+        <w:t xml:space="preserve">le projet </w:t>
+      </w:r>
+      <w:r>
+        <w:t>amplement</w:t>
+      </w:r>
+      <w:r>
+        <w:t xml:space="preserve"> réalisable.</w:t>
+      </w:r>
+      <w:r>
+        <w:t xml:space="preserve"> Il faut également ajouter la prestation qui sera à hauteur de</w:t>
+      </w:r>
+      <w:r>
+        <w:t xml:space="preserve"> 16</w:t>
+      </w:r>
+      <w:r>
+        <w:t>0.- CHF de l’heure.</w:t>
+      </w:r>
+    </w:p>
+    <w:p>
+      <w:r>
+        <w:t xml:space="preserve">Le site web répondra aux besoins des personnes souhaitant consulter, trouver des avis ou ajouter du contenu dans le thème des Comics, BD, Mangas, Cartoons </w:t>
+      </w:r>
+      <w:r>
+        <w:t>ou</w:t>
+      </w:r>
+      <w:r>
+        <w:t xml:space="preserve"> séries animées.</w:t>
+      </w:r>
+    </w:p>
+    <w:p>
+      <w:pPr>
+        <w:pStyle w:val="Titre3"/>
+      </w:pPr>
+      <w:bookmarkStart w:id="14" w:name="_Toc71205551"/>
+      <w:r>
+        <w:t>Nom du site et du domaine</w:t>
+      </w:r>
+      <w:bookmarkEnd w:id="14"/>
+    </w:p>
+    <w:p/>
+    <w:p>
+      <w:pPr>
+        <w:ind w:firstLine="708"/>
+      </w:pPr>
+      <w:hyperlink r:id="rId43" w:history="1">
+        <w:r>
+          <w:rPr>
+            <w:rStyle w:val="Lienhypertexte"/>
+          </w:rPr>
+          <w:t>www.bloomcomics.com</w:t>
+        </w:r>
+      </w:hyperlink>
+      <w:r>
+        <w:t xml:space="preserve"> (Libre)</w:t>
+      </w:r>
+    </w:p>
+    <w:p>
+      <w:pPr>
+        <w:pStyle w:val="Titre3"/>
+        <w:numPr>
+          <w:ilvl w:val="0"/>
+          <w:numId w:val="0"/>
+        </w:numPr>
+      </w:pPr>
     </w:p>
     <w:sectPr>
-      <w:headerReference w:type="first" r:id="rId43"/>
-      <w:footerReference w:type="first" r:id="rId44"/>
+      <w:headerReference w:type="first" r:id="rId44"/>
+      <w:footerReference w:type="first" r:id="rId45"/>
       <w:pgSz w:w="11906" w:h="16838"/>
       <w:pgMar w:top="1440" w:right="1080" w:bottom="1440" w:left="1080" w:header="709" w:footer="709" w:gutter="0"/>
       <w:cols w:space="708"/>
@@ -3968,7 +5206,7 @@
               <w:noProof/>
               <w:color w:val="808080" w:themeColor="background1" w:themeShade="80"/>
             </w:rPr>
-            <w:t>14</w:t>
+            <w:t>3</w:t>
           </w:r>
           <w:r>
             <w:rPr>
@@ -4005,7 +5243,7 @@
               <w:noProof/>
               <w:color w:val="808080" w:themeColor="background1" w:themeShade="80"/>
             </w:rPr>
-            <w:t>20</w:t>
+            <w:t>21</w:t>
           </w:r>
           <w:r>
             <w:rPr>
@@ -4184,7 +5422,7 @@
               <w:noProof/>
               <w:color w:val="808080" w:themeColor="background1" w:themeShade="80"/>
             </w:rPr>
-            <w:t>20</w:t>
+            <w:t>21</w:t>
           </w:r>
           <w:r>
             <w:rPr>
@@ -5966,7 +7204,7 @@
 </file>
 
 <file path=customXml/itemProps1.xml><?xml version="1.0" encoding="utf-8"?>
-<ds:datastoreItem xmlns:ds="http://schemas.openxmlformats.org/officeDocument/2006/customXml" ds:itemID="{41C365FA-B599-423D-85B3-4E3B865C52BB}">
+<ds:datastoreItem xmlns:ds="http://schemas.openxmlformats.org/officeDocument/2006/customXml" ds:itemID="{CD1E330C-BBF9-49F3-ABEE-859EF3153555}">
   <ds:schemaRefs>
     <ds:schemaRef ds:uri="http://schemas.openxmlformats.org/officeDocument/2006/bibliography"/>
   </ds:schemaRefs>

</xml_diff>

<commit_message>
Last doc update 06.05.21
</commit_message>
<xml_diff>
--- a/Documentation/Édition/Dossier de projet.docx
+++ b/Documentation/Édition/Dossier de projet.docx
@@ -3945,7 +3945,7 @@
     </w:p>
     <w:p>
       <w:pPr>
-        <w:pStyle w:val="Titre3"/>
+        <w:pStyle w:val="Titre2"/>
       </w:pPr>
       <w:bookmarkStart w:id="11" w:name="_Toc71205549"/>
       <w:r>
@@ -4032,11 +4032,821 @@
     </w:p>
     <w:p>
       <w:pPr>
-        <w:pStyle w:val="Titre3"/>
+        <w:pStyle w:val="Titre2"/>
       </w:pPr>
       <w:bookmarkStart w:id="12" w:name="_Toc71205550"/>
       <w:r>
         <w:lastRenderedPageBreak/>
+        <w:t>Scénarios</w:t>
+      </w:r>
+    </w:p>
+    <w:p>
+      <w:r>
+        <w:t xml:space="preserve">Dans le cas de notre site web, il n’y a pas un grand nombre de </w:t>
+      </w:r>
+      <w:r>
+        <w:t>scénarios</w:t>
+      </w:r>
+      <w:r>
+        <w:t xml:space="preserve"> possibles pour effectuer une </w:t>
+      </w:r>
+      <w:r>
+        <w:t xml:space="preserve">seule et </w:t>
+      </w:r>
+      <w:r>
+        <w:t>même action.</w:t>
+      </w:r>
+    </w:p>
+    <w:tbl>
+      <w:tblPr>
+        <w:tblStyle w:val="Grilledutableau"/>
+        <w:tblW w:w="9781" w:type="dxa"/>
+        <w:tblBorders>
+          <w:top w:val="none" w:sz="0" w:space="0" w:color="auto"/>
+          <w:left w:val="none" w:sz="0" w:space="0" w:color="auto"/>
+          <w:bottom w:val="none" w:sz="0" w:space="0" w:color="auto"/>
+          <w:right w:val="none" w:sz="0" w:space="0" w:color="auto"/>
+          <w:insideH w:val="none" w:sz="0" w:space="0" w:color="auto"/>
+          <w:insideV w:val="none" w:sz="0" w:space="0" w:color="auto"/>
+        </w:tblBorders>
+        <w:tblLook w:val="04A0" w:firstRow="1" w:lastRow="0" w:firstColumn="1" w:lastColumn="0" w:noHBand="0" w:noVBand="1"/>
+      </w:tblPr>
+      <w:tblGrid>
+        <w:gridCol w:w="4820"/>
+        <w:gridCol w:w="4961"/>
+      </w:tblGrid>
+      <w:tr>
+        <w:trPr>
+          <w:trHeight w:val="282"/>
+        </w:trPr>
+        <w:tc>
+          <w:tcPr>
+            <w:tcW w:w="4820" w:type="dxa"/>
+            <w:shd w:val="clear" w:color="auto" w:fill="2283C8"/>
+            <w:vAlign w:val="center"/>
+          </w:tcPr>
+          <w:p>
+            <w:pPr>
+              <w:spacing w:before="40" w:after="40"/>
+              <w:jc w:val="center"/>
+              <w:rPr>
+                <w:color w:val="FFFFFF" w:themeColor="background1"/>
+                <w:sz w:val="24"/>
+              </w:rPr>
+            </w:pPr>
+            <w:r>
+              <w:rPr>
+                <w:color w:val="FFFFFF" w:themeColor="background1"/>
+                <w:sz w:val="24"/>
+              </w:rPr>
+              <w:t>Action</w:t>
+            </w:r>
+          </w:p>
+        </w:tc>
+        <w:tc>
+          <w:tcPr>
+            <w:tcW w:w="4961" w:type="dxa"/>
+            <w:shd w:val="clear" w:color="auto" w:fill="2283C8"/>
+            <w:vAlign w:val="center"/>
+          </w:tcPr>
+          <w:p>
+            <w:pPr>
+              <w:spacing w:before="40" w:after="40"/>
+              <w:jc w:val="center"/>
+              <w:rPr>
+                <w:color w:val="FFFFFF" w:themeColor="background1"/>
+                <w:sz w:val="24"/>
+              </w:rPr>
+            </w:pPr>
+            <w:r>
+              <w:rPr>
+                <w:color w:val="FFFFFF" w:themeColor="background1"/>
+                <w:sz w:val="24"/>
+              </w:rPr>
+              <w:t>S</w:t>
+            </w:r>
+            <w:r>
+              <w:rPr>
+                <w:color w:val="FFFFFF" w:themeColor="background1"/>
+                <w:sz w:val="24"/>
+              </w:rPr>
+              <w:t>cénario</w:t>
+            </w:r>
+          </w:p>
+        </w:tc>
+      </w:tr>
+      <w:tr>
+        <w:tc>
+          <w:tcPr>
+            <w:tcW w:w="9781" w:type="dxa"/>
+            <w:gridSpan w:val="2"/>
+            <w:shd w:val="clear" w:color="auto" w:fill="54A9E2"/>
+            <w:vAlign w:val="center"/>
+          </w:tcPr>
+          <w:p>
+            <w:pPr>
+              <w:spacing w:before="40" w:after="40"/>
+              <w:jc w:val="center"/>
+            </w:pPr>
+            <w:r>
+              <w:rPr>
+                <w:color w:val="FFFFFF" w:themeColor="background1"/>
+              </w:rPr>
+              <w:t>Utilisateur non authentifié</w:t>
+            </w:r>
+          </w:p>
+        </w:tc>
+      </w:tr>
+      <w:tr>
+        <w:tc>
+          <w:tcPr>
+            <w:tcW w:w="4820" w:type="dxa"/>
+            <w:shd w:val="clear" w:color="auto" w:fill="auto"/>
+            <w:vAlign w:val="center"/>
+          </w:tcPr>
+          <w:p>
+            <w:pPr>
+              <w:spacing w:before="40" w:after="40"/>
+            </w:pPr>
+            <w:r>
+              <w:t>Rechercher</w:t>
+            </w:r>
+            <w:r>
+              <w:t xml:space="preserve"> un article en particulier.</w:t>
+            </w:r>
+          </w:p>
+        </w:tc>
+        <w:tc>
+          <w:tcPr>
+            <w:tcW w:w="4961" w:type="dxa"/>
+            <w:shd w:val="clear" w:color="auto" w:fill="auto"/>
+            <w:vAlign w:val="center"/>
+          </w:tcPr>
+          <w:p>
+            <w:pPr>
+              <w:pStyle w:val="Paragraphedeliste"/>
+              <w:numPr>
+                <w:ilvl w:val="0"/>
+                <w:numId w:val="2"/>
+              </w:numPr>
+              <w:spacing w:before="40" w:after="40"/>
+            </w:pPr>
+            <w:r>
+              <w:t>Accéder à la page « Œuvres » et rechercher l’œuvre en lien pour ensuite accéder à l’article en question.</w:t>
+            </w:r>
+          </w:p>
+          <w:p>
+            <w:pPr>
+              <w:pStyle w:val="Paragraphedeliste"/>
+              <w:numPr>
+                <w:ilvl w:val="0"/>
+                <w:numId w:val="2"/>
+              </w:numPr>
+              <w:spacing w:before="40" w:after="40"/>
+            </w:pPr>
+            <w:r>
+              <w:t>Accéder à la page « Œuvres » et effectuer une recherche filtrée de l’œuvre en lien pour ensuite accéder à l’article en question.</w:t>
+            </w:r>
+          </w:p>
+        </w:tc>
+      </w:tr>
+      <w:tr>
+        <w:tc>
+          <w:tcPr>
+            <w:tcW w:w="9781" w:type="dxa"/>
+            <w:gridSpan w:val="2"/>
+            <w:shd w:val="clear" w:color="auto" w:fill="54A9E2"/>
+            <w:vAlign w:val="center"/>
+          </w:tcPr>
+          <w:p>
+            <w:pPr>
+              <w:spacing w:before="40" w:after="40"/>
+              <w:jc w:val="center"/>
+              <w:rPr>
+                <w:color w:val="FFFFFF" w:themeColor="background1"/>
+              </w:rPr>
+            </w:pPr>
+            <w:r>
+              <w:rPr>
+                <w:color w:val="FFFFFF" w:themeColor="background1"/>
+              </w:rPr>
+              <w:t>Utilisateur authentifié</w:t>
+            </w:r>
+          </w:p>
+        </w:tc>
+      </w:tr>
+      <w:tr>
+        <w:tc>
+          <w:tcPr>
+            <w:tcW w:w="4820" w:type="dxa"/>
+            <w:shd w:val="clear" w:color="auto" w:fill="auto"/>
+            <w:vAlign w:val="center"/>
+          </w:tcPr>
+          <w:p>
+            <w:pPr>
+              <w:spacing w:before="40" w:after="40"/>
+            </w:pPr>
+            <w:r>
+              <w:t>Ajouter un article</w:t>
+            </w:r>
+          </w:p>
+        </w:tc>
+        <w:tc>
+          <w:tcPr>
+            <w:tcW w:w="4961" w:type="dxa"/>
+            <w:shd w:val="clear" w:color="auto" w:fill="auto"/>
+            <w:vAlign w:val="center"/>
+          </w:tcPr>
+          <w:p>
+            <w:pPr>
+              <w:pStyle w:val="Paragraphedeliste"/>
+              <w:numPr>
+                <w:ilvl w:val="0"/>
+                <w:numId w:val="2"/>
+              </w:numPr>
+              <w:spacing w:before="40" w:after="40"/>
+            </w:pPr>
+            <w:r>
+              <w:t>Accéder à la page d’une œuvre, puis appuyer sur le bouton « Ajouter un article ». Il suffira de remplir le formulaire qui s’affichera.</w:t>
+            </w:r>
+          </w:p>
+        </w:tc>
+      </w:tr>
+      <w:tr>
+        <w:tc>
+          <w:tcPr>
+            <w:tcW w:w="4820" w:type="dxa"/>
+            <w:shd w:val="clear" w:color="auto" w:fill="E9F4FB"/>
+            <w:vAlign w:val="center"/>
+          </w:tcPr>
+          <w:p>
+            <w:pPr>
+              <w:spacing w:before="40" w:after="40"/>
+            </w:pPr>
+            <w:r>
+              <w:t>Noter un article</w:t>
+            </w:r>
+          </w:p>
+        </w:tc>
+        <w:tc>
+          <w:tcPr>
+            <w:tcW w:w="4961" w:type="dxa"/>
+            <w:shd w:val="clear" w:color="auto" w:fill="E9F4FB"/>
+            <w:vAlign w:val="center"/>
+          </w:tcPr>
+          <w:p>
+            <w:pPr>
+              <w:pStyle w:val="Paragraphedeliste"/>
+              <w:numPr>
+                <w:ilvl w:val="0"/>
+                <w:numId w:val="2"/>
+              </w:numPr>
+              <w:spacing w:before="40" w:after="40"/>
+            </w:pPr>
+            <w:r>
+              <w:t>Accéder à la page d’une œuvre, puis appuyer sur « Ma note n/10 ». Une liste déroulante s’affichera permettant de sélectionner la note souhaitée.</w:t>
+            </w:r>
+          </w:p>
+        </w:tc>
+      </w:tr>
+      <w:tr>
+        <w:tc>
+          <w:tcPr>
+            <w:tcW w:w="4820" w:type="dxa"/>
+            <w:shd w:val="clear" w:color="auto" w:fill="auto"/>
+            <w:vAlign w:val="center"/>
+          </w:tcPr>
+          <w:p>
+            <w:pPr>
+              <w:spacing w:before="40" w:after="40"/>
+            </w:pPr>
+            <w:r>
+              <w:t>Commenter un article</w:t>
+            </w:r>
+          </w:p>
+        </w:tc>
+        <w:tc>
+          <w:tcPr>
+            <w:tcW w:w="4961" w:type="dxa"/>
+            <w:shd w:val="clear" w:color="auto" w:fill="auto"/>
+            <w:vAlign w:val="center"/>
+          </w:tcPr>
+          <w:p>
+            <w:pPr>
+              <w:spacing w:before="40" w:after="40"/>
+            </w:pPr>
+          </w:p>
+        </w:tc>
+      </w:tr>
+      <w:tr>
+        <w:tc>
+          <w:tcPr>
+            <w:tcW w:w="4820" w:type="dxa"/>
+            <w:shd w:val="clear" w:color="auto" w:fill="E9F4FB"/>
+            <w:vAlign w:val="center"/>
+          </w:tcPr>
+          <w:p>
+            <w:pPr>
+              <w:spacing w:before="40" w:after="40"/>
+            </w:pPr>
+            <w:r>
+              <w:t>Envoyer une demande d’ami</w:t>
+            </w:r>
+          </w:p>
+        </w:tc>
+        <w:tc>
+          <w:tcPr>
+            <w:tcW w:w="4961" w:type="dxa"/>
+            <w:shd w:val="clear" w:color="auto" w:fill="E9F4FB"/>
+            <w:vAlign w:val="center"/>
+          </w:tcPr>
+          <w:p>
+            <w:pPr>
+              <w:pStyle w:val="Paragraphedeliste"/>
+              <w:numPr>
+                <w:ilvl w:val="0"/>
+                <w:numId w:val="2"/>
+              </w:numPr>
+              <w:spacing w:before="40" w:after="40"/>
+            </w:pPr>
+            <w:r>
+              <w:t>Accéder au profil de l’utilisateur souhaité, puis appuyer sur le bouton « Envoyer une demande d’ami ». Une fois acceptée, l’utilisateur s’affichera dans la liste d’amis.</w:t>
+            </w:r>
+          </w:p>
+        </w:tc>
+      </w:tr>
+      <w:tr>
+        <w:tc>
+          <w:tcPr>
+            <w:tcW w:w="4820" w:type="dxa"/>
+            <w:shd w:val="clear" w:color="auto" w:fill="auto"/>
+            <w:vAlign w:val="center"/>
+          </w:tcPr>
+          <w:p>
+            <w:pPr>
+              <w:spacing w:before="40" w:after="40"/>
+            </w:pPr>
+            <w:r>
+              <w:t>Accepter une demande d’ami</w:t>
+            </w:r>
+          </w:p>
+        </w:tc>
+        <w:tc>
+          <w:tcPr>
+            <w:tcW w:w="4961" w:type="dxa"/>
+            <w:shd w:val="clear" w:color="auto" w:fill="auto"/>
+            <w:vAlign w:val="center"/>
+          </w:tcPr>
+          <w:p>
+            <w:pPr>
+              <w:spacing w:before="40" w:after="40"/>
+            </w:pPr>
+          </w:p>
+        </w:tc>
+      </w:tr>
+      <w:tr>
+        <w:tc>
+          <w:tcPr>
+            <w:tcW w:w="4820" w:type="dxa"/>
+            <w:shd w:val="clear" w:color="auto" w:fill="E9F4FB"/>
+            <w:vAlign w:val="center"/>
+          </w:tcPr>
+          <w:p>
+            <w:pPr>
+              <w:spacing w:before="40" w:after="40"/>
+            </w:pPr>
+            <w:r>
+              <w:t>Refuser une demande d’ami</w:t>
+            </w:r>
+          </w:p>
+        </w:tc>
+        <w:tc>
+          <w:tcPr>
+            <w:tcW w:w="4961" w:type="dxa"/>
+            <w:shd w:val="clear" w:color="auto" w:fill="E9F4FB"/>
+            <w:vAlign w:val="center"/>
+          </w:tcPr>
+          <w:p>
+            <w:pPr>
+              <w:spacing w:before="40" w:after="40"/>
+            </w:pPr>
+          </w:p>
+        </w:tc>
+      </w:tr>
+      <w:tr>
+        <w:tc>
+          <w:tcPr>
+            <w:tcW w:w="9781" w:type="dxa"/>
+            <w:gridSpan w:val="2"/>
+            <w:shd w:val="clear" w:color="auto" w:fill="54A9E2"/>
+            <w:vAlign w:val="center"/>
+          </w:tcPr>
+          <w:p>
+            <w:pPr>
+              <w:spacing w:before="40" w:after="40"/>
+              <w:jc w:val="center"/>
+              <w:rPr>
+                <w:color w:val="FFFFFF" w:themeColor="background1"/>
+              </w:rPr>
+            </w:pPr>
+            <w:r>
+              <w:rPr>
+                <w:color w:val="FFFFFF" w:themeColor="background1"/>
+              </w:rPr>
+              <w:t>Administrateur</w:t>
+            </w:r>
+          </w:p>
+        </w:tc>
+      </w:tr>
+      <w:tr>
+        <w:tc>
+          <w:tcPr>
+            <w:tcW w:w="4820" w:type="dxa"/>
+            <w:shd w:val="clear" w:color="auto" w:fill="auto"/>
+            <w:vAlign w:val="center"/>
+          </w:tcPr>
+          <w:p>
+            <w:pPr>
+              <w:spacing w:before="40" w:after="40"/>
+            </w:pPr>
+            <w:r>
+              <w:t>Ajouter une catégorie</w:t>
+            </w:r>
+          </w:p>
+        </w:tc>
+        <w:tc>
+          <w:tcPr>
+            <w:tcW w:w="4961" w:type="dxa"/>
+            <w:shd w:val="clear" w:color="auto" w:fill="auto"/>
+            <w:vAlign w:val="center"/>
+          </w:tcPr>
+          <w:p>
+            <w:pPr>
+              <w:pStyle w:val="Paragraphedeliste"/>
+              <w:numPr>
+                <w:ilvl w:val="0"/>
+                <w:numId w:val="2"/>
+              </w:numPr>
+              <w:spacing w:before="40" w:after="40"/>
+            </w:pPr>
+            <w:r>
+              <w:t>Accéder à page « Œuvres » et appuyer sur le bouton « Modifier les catégories ». Une page s’affichera avec une liste des catégories actuelles. Appuyer sur le bouton « Ajouter » puis remplir le formulaire.</w:t>
+            </w:r>
+          </w:p>
+        </w:tc>
+      </w:tr>
+      <w:tr>
+        <w:tc>
+          <w:tcPr>
+            <w:tcW w:w="4820" w:type="dxa"/>
+            <w:shd w:val="clear" w:color="auto" w:fill="E9F4FB"/>
+            <w:vAlign w:val="center"/>
+          </w:tcPr>
+          <w:p>
+            <w:pPr>
+              <w:spacing w:before="40" w:after="40"/>
+            </w:pPr>
+            <w:r>
+              <w:t>Modifier une catégorie</w:t>
+            </w:r>
+          </w:p>
+        </w:tc>
+        <w:tc>
+          <w:tcPr>
+            <w:tcW w:w="4961" w:type="dxa"/>
+            <w:shd w:val="clear" w:color="auto" w:fill="E9F4FB"/>
+            <w:vAlign w:val="center"/>
+          </w:tcPr>
+          <w:p>
+            <w:pPr>
+              <w:spacing w:before="40" w:after="40"/>
+            </w:pPr>
+          </w:p>
+        </w:tc>
+      </w:tr>
+      <w:tr>
+        <w:tc>
+          <w:tcPr>
+            <w:tcW w:w="4820" w:type="dxa"/>
+            <w:shd w:val="clear" w:color="auto" w:fill="auto"/>
+            <w:vAlign w:val="center"/>
+          </w:tcPr>
+          <w:p>
+            <w:pPr>
+              <w:spacing w:before="40" w:after="40"/>
+            </w:pPr>
+            <w:r>
+              <w:t>Supprimer une catégorie</w:t>
+            </w:r>
+          </w:p>
+        </w:tc>
+        <w:tc>
+          <w:tcPr>
+            <w:tcW w:w="4961" w:type="dxa"/>
+            <w:shd w:val="clear" w:color="auto" w:fill="auto"/>
+            <w:vAlign w:val="center"/>
+          </w:tcPr>
+          <w:p>
+            <w:pPr>
+              <w:spacing w:before="40" w:after="40"/>
+            </w:pPr>
+          </w:p>
+        </w:tc>
+      </w:tr>
+      <w:tr>
+        <w:tc>
+          <w:tcPr>
+            <w:tcW w:w="4820" w:type="dxa"/>
+            <w:shd w:val="clear" w:color="auto" w:fill="E9F4FB"/>
+            <w:vAlign w:val="center"/>
+          </w:tcPr>
+          <w:p>
+            <w:pPr>
+              <w:spacing w:before="40" w:after="40"/>
+            </w:pPr>
+            <w:r>
+              <w:t>Ajouter une œuvre</w:t>
+            </w:r>
+          </w:p>
+        </w:tc>
+        <w:tc>
+          <w:tcPr>
+            <w:tcW w:w="4961" w:type="dxa"/>
+            <w:shd w:val="clear" w:color="auto" w:fill="E9F4FB"/>
+            <w:vAlign w:val="center"/>
+          </w:tcPr>
+          <w:p>
+            <w:pPr>
+              <w:pStyle w:val="Paragraphedeliste"/>
+              <w:numPr>
+                <w:ilvl w:val="0"/>
+                <w:numId w:val="2"/>
+              </w:numPr>
+              <w:spacing w:before="40" w:after="40"/>
+            </w:pPr>
+            <w:r>
+              <w:t>Accéder à la page « Œuvres » puis appuyer sur le bouton « Ajouter une œuvre ». Finir par remplir et confirmer l’envoie du formulaire.</w:t>
+            </w:r>
+          </w:p>
+        </w:tc>
+      </w:tr>
+      <w:tr>
+        <w:tc>
+          <w:tcPr>
+            <w:tcW w:w="4820" w:type="dxa"/>
+            <w:shd w:val="clear" w:color="auto" w:fill="auto"/>
+            <w:vAlign w:val="center"/>
+          </w:tcPr>
+          <w:p>
+            <w:pPr>
+              <w:spacing w:before="40" w:after="40"/>
+            </w:pPr>
+            <w:r>
+              <w:t>Modifier une œuvre</w:t>
+            </w:r>
+          </w:p>
+        </w:tc>
+        <w:tc>
+          <w:tcPr>
+            <w:tcW w:w="4961" w:type="dxa"/>
+            <w:shd w:val="clear" w:color="auto" w:fill="auto"/>
+            <w:vAlign w:val="center"/>
+          </w:tcPr>
+          <w:p>
+            <w:pPr>
+              <w:spacing w:before="40" w:after="40"/>
+            </w:pPr>
+          </w:p>
+        </w:tc>
+      </w:tr>
+      <w:tr>
+        <w:tc>
+          <w:tcPr>
+            <w:tcW w:w="4820" w:type="dxa"/>
+            <w:shd w:val="clear" w:color="auto" w:fill="E9F4FB"/>
+            <w:vAlign w:val="center"/>
+          </w:tcPr>
+          <w:p>
+            <w:pPr>
+              <w:spacing w:before="40" w:after="40"/>
+            </w:pPr>
+            <w:r>
+              <w:t>Supprimer une œuvre</w:t>
+            </w:r>
+          </w:p>
+        </w:tc>
+        <w:tc>
+          <w:tcPr>
+            <w:tcW w:w="4961" w:type="dxa"/>
+            <w:shd w:val="clear" w:color="auto" w:fill="E9F4FB"/>
+            <w:vAlign w:val="center"/>
+          </w:tcPr>
+          <w:p>
+            <w:pPr>
+              <w:pStyle w:val="Paragraphedeliste"/>
+              <w:numPr>
+                <w:ilvl w:val="0"/>
+                <w:numId w:val="2"/>
+              </w:numPr>
+              <w:spacing w:before="40" w:after="40"/>
+            </w:pPr>
+            <w:r>
+              <w:t>Accéder à la page d’une œuvre et appuyer sur le bouton « Supprimer ». Un pop-up de confirmation s’affichera.</w:t>
+            </w:r>
+          </w:p>
+        </w:tc>
+      </w:tr>
+      <w:tr>
+        <w:tc>
+          <w:tcPr>
+            <w:tcW w:w="4820" w:type="dxa"/>
+            <w:shd w:val="clear" w:color="auto" w:fill="auto"/>
+            <w:vAlign w:val="center"/>
+          </w:tcPr>
+          <w:p>
+            <w:pPr>
+              <w:spacing w:before="40" w:after="40"/>
+            </w:pPr>
+            <w:r>
+              <w:t>Modifier une article</w:t>
+            </w:r>
+          </w:p>
+        </w:tc>
+        <w:tc>
+          <w:tcPr>
+            <w:tcW w:w="4961" w:type="dxa"/>
+            <w:shd w:val="clear" w:color="auto" w:fill="auto"/>
+            <w:vAlign w:val="center"/>
+          </w:tcPr>
+          <w:p>
+            <w:pPr>
+              <w:spacing w:before="40" w:after="40"/>
+            </w:pPr>
+            <w:bookmarkStart w:id="13" w:name="_GoBack"/>
+            <w:bookmarkEnd w:id="13"/>
+          </w:p>
+        </w:tc>
+      </w:tr>
+      <w:tr>
+        <w:tc>
+          <w:tcPr>
+            <w:tcW w:w="4820" w:type="dxa"/>
+            <w:shd w:val="clear" w:color="auto" w:fill="E9F4FB"/>
+            <w:vAlign w:val="center"/>
+          </w:tcPr>
+          <w:p>
+            <w:pPr>
+              <w:spacing w:before="40" w:after="40"/>
+            </w:pPr>
+            <w:r>
+              <w:lastRenderedPageBreak/>
+              <w:t>Supprimer un article</w:t>
+            </w:r>
+          </w:p>
+        </w:tc>
+        <w:tc>
+          <w:tcPr>
+            <w:tcW w:w="4961" w:type="dxa"/>
+            <w:shd w:val="clear" w:color="auto" w:fill="E9F4FB"/>
+            <w:vAlign w:val="center"/>
+          </w:tcPr>
+          <w:p>
+            <w:pPr>
+              <w:spacing w:before="40" w:after="40"/>
+            </w:pPr>
+          </w:p>
+        </w:tc>
+      </w:tr>
+      <w:tr>
+        <w:tc>
+          <w:tcPr>
+            <w:tcW w:w="4820" w:type="dxa"/>
+            <w:shd w:val="clear" w:color="auto" w:fill="auto"/>
+            <w:vAlign w:val="center"/>
+          </w:tcPr>
+          <w:p>
+            <w:pPr>
+              <w:spacing w:before="40" w:after="40"/>
+            </w:pPr>
+            <w:r>
+              <w:t>Supprimer un utilisateur</w:t>
+            </w:r>
+          </w:p>
+        </w:tc>
+        <w:tc>
+          <w:tcPr>
+            <w:tcW w:w="4961" w:type="dxa"/>
+            <w:shd w:val="clear" w:color="auto" w:fill="auto"/>
+            <w:vAlign w:val="center"/>
+          </w:tcPr>
+          <w:p>
+            <w:pPr>
+              <w:pStyle w:val="Paragraphedeliste"/>
+              <w:numPr>
+                <w:ilvl w:val="0"/>
+                <w:numId w:val="2"/>
+              </w:numPr>
+              <w:spacing w:before="40" w:after="40"/>
+            </w:pPr>
+            <w:r>
+              <w:t>Accéder au profil d’un utilisateur et appuyer sur « Supprimer ». Une pop-up de confirmation s’affichera.</w:t>
+            </w:r>
+          </w:p>
+        </w:tc>
+      </w:tr>
+      <w:tr>
+        <w:tc>
+          <w:tcPr>
+            <w:tcW w:w="4820" w:type="dxa"/>
+            <w:shd w:val="clear" w:color="auto" w:fill="E9F4FB"/>
+            <w:vAlign w:val="center"/>
+          </w:tcPr>
+          <w:p>
+            <w:pPr>
+              <w:spacing w:before="40" w:after="40"/>
+            </w:pPr>
+          </w:p>
+        </w:tc>
+        <w:tc>
+          <w:tcPr>
+            <w:tcW w:w="4961" w:type="dxa"/>
+            <w:shd w:val="clear" w:color="auto" w:fill="E9F4FB"/>
+            <w:vAlign w:val="center"/>
+          </w:tcPr>
+          <w:p>
+            <w:pPr>
+              <w:spacing w:before="40" w:after="40"/>
+            </w:pPr>
+          </w:p>
+        </w:tc>
+      </w:tr>
+      <w:tr>
+        <w:tc>
+          <w:tcPr>
+            <w:tcW w:w="4820" w:type="dxa"/>
+            <w:shd w:val="clear" w:color="auto" w:fill="auto"/>
+            <w:vAlign w:val="center"/>
+          </w:tcPr>
+          <w:p>
+            <w:pPr>
+              <w:spacing w:before="40" w:after="40"/>
+            </w:pPr>
+          </w:p>
+        </w:tc>
+        <w:tc>
+          <w:tcPr>
+            <w:tcW w:w="4961" w:type="dxa"/>
+            <w:shd w:val="clear" w:color="auto" w:fill="auto"/>
+            <w:vAlign w:val="center"/>
+          </w:tcPr>
+          <w:p>
+            <w:pPr>
+              <w:spacing w:before="40" w:after="40"/>
+            </w:pPr>
+          </w:p>
+        </w:tc>
+      </w:tr>
+      <w:tr>
+        <w:tc>
+          <w:tcPr>
+            <w:tcW w:w="4820" w:type="dxa"/>
+            <w:shd w:val="clear" w:color="auto" w:fill="E9F4FB"/>
+            <w:vAlign w:val="center"/>
+          </w:tcPr>
+          <w:p>
+            <w:pPr>
+              <w:spacing w:before="40" w:after="40"/>
+            </w:pPr>
+          </w:p>
+        </w:tc>
+        <w:tc>
+          <w:tcPr>
+            <w:tcW w:w="4961" w:type="dxa"/>
+            <w:shd w:val="clear" w:color="auto" w:fill="E9F4FB"/>
+            <w:vAlign w:val="center"/>
+          </w:tcPr>
+          <w:p>
+            <w:pPr>
+              <w:spacing w:before="40" w:after="40"/>
+            </w:pPr>
+          </w:p>
+        </w:tc>
+      </w:tr>
+    </w:tbl>
+    <w:p>
+      <w:pPr>
+        <w:pStyle w:val="Titre2"/>
+        <w:numPr>
+          <w:ilvl w:val="0"/>
+          <w:numId w:val="0"/>
+        </w:numPr>
+      </w:pPr>
+    </w:p>
+    <w:p>
+      <w:pPr>
+        <w:pStyle w:val="Titre2"/>
+      </w:pPr>
+      <w:r>
         <w:t>Étude de faisabilité</w:t>
       </w:r>
       <w:bookmarkEnd w:id="12"/>
@@ -5038,13 +5848,13 @@
     </w:p>
     <w:p>
       <w:pPr>
-        <w:pStyle w:val="Titre3"/>
-      </w:pPr>
-      <w:bookmarkStart w:id="13" w:name="_Toc71205551"/>
+        <w:pStyle w:val="Titre2"/>
+      </w:pPr>
+      <w:bookmarkStart w:id="14" w:name="_Toc71205551"/>
       <w:r>
         <w:t>Nom du site et du domaine</w:t>
       </w:r>
-      <w:bookmarkEnd w:id="13"/>
+      <w:bookmarkEnd w:id="14"/>
     </w:p>
     <w:p/>
     <w:p>
@@ -5075,325 +5885,6 @@
         <w:br w:type="page"/>
       </w:r>
     </w:p>
-    <w:p>
-      <w:pPr>
-        <w:pStyle w:val="Titre3"/>
-      </w:pPr>
-      <w:r>
-        <w:lastRenderedPageBreak/>
-        <w:t>Scénarios</w:t>
-      </w:r>
-    </w:p>
-    <w:tbl>
-      <w:tblPr>
-        <w:tblStyle w:val="Grilledutableau"/>
-        <w:tblW w:w="9781" w:type="dxa"/>
-        <w:tblBorders>
-          <w:top w:val="none" w:sz="0" w:space="0" w:color="auto"/>
-          <w:left w:val="none" w:sz="0" w:space="0" w:color="auto"/>
-          <w:bottom w:val="none" w:sz="0" w:space="0" w:color="auto"/>
-          <w:right w:val="none" w:sz="0" w:space="0" w:color="auto"/>
-          <w:insideH w:val="none" w:sz="0" w:space="0" w:color="auto"/>
-          <w:insideV w:val="none" w:sz="0" w:space="0" w:color="auto"/>
-        </w:tblBorders>
-        <w:tblLook w:val="04A0" w:firstRow="1" w:lastRow="0" w:firstColumn="1" w:lastColumn="0" w:noHBand="0" w:noVBand="1"/>
-      </w:tblPr>
-      <w:tblGrid>
-        <w:gridCol w:w="4820"/>
-        <w:gridCol w:w="4961"/>
-      </w:tblGrid>
-      <w:tr>
-        <w:trPr>
-          <w:trHeight w:val="282"/>
-        </w:trPr>
-        <w:tc>
-          <w:tcPr>
-            <w:tcW w:w="4820" w:type="dxa"/>
-            <w:shd w:val="clear" w:color="auto" w:fill="2283C8"/>
-            <w:vAlign w:val="center"/>
-          </w:tcPr>
-          <w:p>
-            <w:pPr>
-              <w:spacing w:before="40" w:after="40"/>
-              <w:jc w:val="center"/>
-              <w:rPr>
-                <w:color w:val="FFFFFF" w:themeColor="background1"/>
-                <w:sz w:val="24"/>
-              </w:rPr>
-            </w:pPr>
-            <w:r>
-              <w:rPr>
-                <w:color w:val="FFFFFF" w:themeColor="background1"/>
-                <w:sz w:val="24"/>
-              </w:rPr>
-              <w:t>Action</w:t>
-            </w:r>
-          </w:p>
-        </w:tc>
-        <w:tc>
-          <w:tcPr>
-            <w:tcW w:w="4961" w:type="dxa"/>
-            <w:shd w:val="clear" w:color="auto" w:fill="2283C8"/>
-            <w:vAlign w:val="center"/>
-          </w:tcPr>
-          <w:p>
-            <w:pPr>
-              <w:spacing w:before="40" w:after="40"/>
-              <w:jc w:val="center"/>
-              <w:rPr>
-                <w:color w:val="FFFFFF" w:themeColor="background1"/>
-                <w:sz w:val="24"/>
-              </w:rPr>
-            </w:pPr>
-            <w:r>
-              <w:rPr>
-                <w:color w:val="FFFFFF" w:themeColor="background1"/>
-                <w:sz w:val="24"/>
-              </w:rPr>
-              <w:t>Réaction</w:t>
-            </w:r>
-          </w:p>
-        </w:tc>
-      </w:tr>
-      <w:tr>
-        <w:tc>
-          <w:tcPr>
-            <w:tcW w:w="4820" w:type="dxa"/>
-            <w:vAlign w:val="center"/>
-          </w:tcPr>
-          <w:p>
-            <w:pPr>
-              <w:spacing w:before="40" w:after="40"/>
-              <w:jc w:val="center"/>
-            </w:pPr>
-          </w:p>
-        </w:tc>
-        <w:tc>
-          <w:tcPr>
-            <w:tcW w:w="4961" w:type="dxa"/>
-            <w:vAlign w:val="center"/>
-          </w:tcPr>
-          <w:p>
-            <w:pPr>
-              <w:spacing w:before="40" w:after="40"/>
-            </w:pPr>
-          </w:p>
-        </w:tc>
-      </w:tr>
-      <w:tr>
-        <w:tc>
-          <w:tcPr>
-            <w:tcW w:w="4820" w:type="dxa"/>
-            <w:shd w:val="clear" w:color="auto" w:fill="E9F4FB"/>
-            <w:vAlign w:val="center"/>
-          </w:tcPr>
-          <w:p>
-            <w:pPr>
-              <w:spacing w:before="40" w:after="40"/>
-              <w:jc w:val="center"/>
-            </w:pPr>
-          </w:p>
-        </w:tc>
-        <w:tc>
-          <w:tcPr>
-            <w:tcW w:w="4961" w:type="dxa"/>
-            <w:shd w:val="clear" w:color="auto" w:fill="E9F4FB"/>
-            <w:vAlign w:val="center"/>
-          </w:tcPr>
-          <w:p>
-            <w:pPr>
-              <w:spacing w:before="40" w:after="40"/>
-            </w:pPr>
-          </w:p>
-        </w:tc>
-      </w:tr>
-      <w:tr>
-        <w:tc>
-          <w:tcPr>
-            <w:tcW w:w="4820" w:type="dxa"/>
-            <w:vAlign w:val="center"/>
-          </w:tcPr>
-          <w:p>
-            <w:pPr>
-              <w:spacing w:before="40" w:after="40"/>
-              <w:jc w:val="center"/>
-            </w:pPr>
-          </w:p>
-        </w:tc>
-        <w:tc>
-          <w:tcPr>
-            <w:tcW w:w="4961" w:type="dxa"/>
-            <w:vAlign w:val="center"/>
-          </w:tcPr>
-          <w:p>
-            <w:pPr>
-              <w:spacing w:before="40" w:after="40"/>
-            </w:pPr>
-          </w:p>
-        </w:tc>
-      </w:tr>
-      <w:tr>
-        <w:tc>
-          <w:tcPr>
-            <w:tcW w:w="4820" w:type="dxa"/>
-            <w:shd w:val="clear" w:color="auto" w:fill="E9F4FB"/>
-            <w:vAlign w:val="center"/>
-          </w:tcPr>
-          <w:p>
-            <w:pPr>
-              <w:spacing w:before="40" w:after="40"/>
-              <w:jc w:val="center"/>
-            </w:pPr>
-          </w:p>
-        </w:tc>
-        <w:tc>
-          <w:tcPr>
-            <w:tcW w:w="4961" w:type="dxa"/>
-            <w:shd w:val="clear" w:color="auto" w:fill="E9F4FB"/>
-            <w:vAlign w:val="center"/>
-          </w:tcPr>
-          <w:p>
-            <w:pPr>
-              <w:spacing w:before="40" w:after="40"/>
-            </w:pPr>
-          </w:p>
-        </w:tc>
-      </w:tr>
-      <w:tr>
-        <w:tc>
-          <w:tcPr>
-            <w:tcW w:w="4820" w:type="dxa"/>
-            <w:vAlign w:val="center"/>
-          </w:tcPr>
-          <w:p>
-            <w:pPr>
-              <w:spacing w:before="40" w:after="40"/>
-              <w:jc w:val="center"/>
-            </w:pPr>
-          </w:p>
-        </w:tc>
-        <w:tc>
-          <w:tcPr>
-            <w:tcW w:w="4961" w:type="dxa"/>
-            <w:vAlign w:val="center"/>
-          </w:tcPr>
-          <w:p>
-            <w:pPr>
-              <w:spacing w:before="40" w:after="40"/>
-            </w:pPr>
-            <w:bookmarkStart w:id="14" w:name="_GoBack"/>
-            <w:bookmarkEnd w:id="14"/>
-          </w:p>
-        </w:tc>
-      </w:tr>
-      <w:tr>
-        <w:tc>
-          <w:tcPr>
-            <w:tcW w:w="4820" w:type="dxa"/>
-            <w:shd w:val="clear" w:color="auto" w:fill="E9F4FB"/>
-            <w:vAlign w:val="center"/>
-          </w:tcPr>
-          <w:p>
-            <w:pPr>
-              <w:spacing w:before="40" w:after="40"/>
-              <w:jc w:val="center"/>
-            </w:pPr>
-          </w:p>
-        </w:tc>
-        <w:tc>
-          <w:tcPr>
-            <w:tcW w:w="4961" w:type="dxa"/>
-            <w:shd w:val="clear" w:color="auto" w:fill="E9F4FB"/>
-            <w:vAlign w:val="center"/>
-          </w:tcPr>
-          <w:p>
-            <w:pPr>
-              <w:spacing w:before="40" w:after="40"/>
-            </w:pPr>
-          </w:p>
-        </w:tc>
-      </w:tr>
-      <w:tr>
-        <w:tc>
-          <w:tcPr>
-            <w:tcW w:w="4820" w:type="dxa"/>
-            <w:vAlign w:val="center"/>
-          </w:tcPr>
-          <w:p>
-            <w:pPr>
-              <w:spacing w:before="40" w:after="40"/>
-              <w:jc w:val="center"/>
-            </w:pPr>
-          </w:p>
-        </w:tc>
-        <w:tc>
-          <w:tcPr>
-            <w:tcW w:w="4961" w:type="dxa"/>
-            <w:vAlign w:val="center"/>
-          </w:tcPr>
-          <w:p>
-            <w:pPr>
-              <w:spacing w:before="40" w:after="40"/>
-            </w:pPr>
-          </w:p>
-        </w:tc>
-      </w:tr>
-      <w:tr>
-        <w:tc>
-          <w:tcPr>
-            <w:tcW w:w="4820" w:type="dxa"/>
-            <w:shd w:val="clear" w:color="auto" w:fill="E9F4FB"/>
-            <w:vAlign w:val="center"/>
-          </w:tcPr>
-          <w:p>
-            <w:pPr>
-              <w:spacing w:before="40" w:after="40"/>
-              <w:jc w:val="center"/>
-            </w:pPr>
-          </w:p>
-        </w:tc>
-        <w:tc>
-          <w:tcPr>
-            <w:tcW w:w="4961" w:type="dxa"/>
-            <w:shd w:val="clear" w:color="auto" w:fill="E9F4FB"/>
-            <w:vAlign w:val="center"/>
-          </w:tcPr>
-          <w:p>
-            <w:pPr>
-              <w:spacing w:before="40" w:after="40"/>
-            </w:pPr>
-          </w:p>
-        </w:tc>
-      </w:tr>
-      <w:tr>
-        <w:tc>
-          <w:tcPr>
-            <w:tcW w:w="4820" w:type="dxa"/>
-            <w:shd w:val="clear" w:color="auto" w:fill="auto"/>
-            <w:vAlign w:val="center"/>
-          </w:tcPr>
-          <w:p>
-            <w:pPr>
-              <w:spacing w:before="40" w:after="40"/>
-              <w:jc w:val="center"/>
-            </w:pPr>
-          </w:p>
-        </w:tc>
-        <w:tc>
-          <w:tcPr>
-            <w:tcW w:w="4961" w:type="dxa"/>
-            <w:shd w:val="clear" w:color="auto" w:fill="auto"/>
-            <w:vAlign w:val="center"/>
-          </w:tcPr>
-          <w:p>
-            <w:pPr>
-              <w:spacing w:before="40" w:after="40"/>
-            </w:pPr>
-          </w:p>
-        </w:tc>
-      </w:tr>
-    </w:tbl>
-    <w:p/>
     <w:sectPr>
       <w:headerReference w:type="first" r:id="rId44"/>
       <w:footerReference w:type="first" r:id="rId45"/>
@@ -5526,7 +6017,7 @@
               <w:noProof/>
               <w:color w:val="808080" w:themeColor="background1" w:themeShade="80"/>
             </w:rPr>
-            <w:t>22</w:t>
+            <w:t>23</w:t>
           </w:r>
           <w:r>
             <w:rPr>
@@ -5563,7 +6054,7 @@
               <w:noProof/>
               <w:color w:val="808080" w:themeColor="background1" w:themeShade="80"/>
             </w:rPr>
-            <w:t>22</w:t>
+            <w:t>23</w:t>
           </w:r>
           <w:r>
             <w:rPr>
@@ -5742,7 +6233,7 @@
               <w:noProof/>
               <w:color w:val="808080" w:themeColor="background1" w:themeShade="80"/>
             </w:rPr>
-            <w:t>22</w:t>
+            <w:t>23</w:t>
           </w:r>
           <w:r>
             <w:rPr>
@@ -7524,7 +8015,7 @@
 </file>
 
 <file path=customXml/itemProps1.xml><?xml version="1.0" encoding="utf-8"?>
-<ds:datastoreItem xmlns:ds="http://schemas.openxmlformats.org/officeDocument/2006/customXml" ds:itemID="{A0EFEDFE-620E-4406-ACF6-F6FA6FA9AEA5}">
+<ds:datastoreItem xmlns:ds="http://schemas.openxmlformats.org/officeDocument/2006/customXml" ds:itemID="{900B393B-B75D-4DB7-A49D-F8A3BFB143C4}">
   <ds:schemaRefs>
     <ds:schemaRef ds:uri="http://schemas.openxmlformats.org/officeDocument/2006/bibliography"/>
   </ds:schemaRefs>

</xml_diff>

<commit_message>
Add article; Add artwork
</commit_message>
<xml_diff>
--- a/Documentation/Édition/Dossier de projet.docx
+++ b/Documentation/Édition/Dossier de projet.docx
@@ -392,7 +392,7 @@
           <w:rFonts w:cs="Arial"/>
           <w:noProof/>
         </w:rPr>
-        <w:t>21 mai 2021</w:t>
+        <w:t>25 mai 2021</w:t>
       </w:r>
       <w:r>
         <w:rPr>
@@ -4420,8 +4420,6 @@
           <w:docGrid w:linePitch="360"/>
         </w:sectPr>
       </w:pPr>
-      <w:bookmarkStart w:id="4" w:name="_GoBack"/>
-      <w:bookmarkEnd w:id="4"/>
     </w:p>
     <w:p>
       <w:pPr>
@@ -4430,7 +4428,7 @@
           <w:rFonts w:cs="Arial"/>
         </w:rPr>
       </w:pPr>
-      <w:bookmarkStart w:id="5" w:name="_Toc72477815"/>
+      <w:bookmarkStart w:id="4" w:name="_Toc72477815"/>
       <w:r>
         <w:rPr>
           <w:rFonts w:cs="Arial"/>
@@ -4438,7 +4436,7 @@
         <w:lastRenderedPageBreak/>
         <w:t>Planification initiale</w:t>
       </w:r>
-      <w:bookmarkEnd w:id="5"/>
+      <w:bookmarkEnd w:id="4"/>
     </w:p>
     <w:p>
       <w:pPr>
@@ -4478,7 +4476,7 @@
           <w:rFonts w:cs="Arial"/>
         </w:rPr>
         <w:pict>
-          <v:shape id="_x0000_i1028" type="#_x0000_t75" style="width:768.4pt;height:393.5pt">
+          <v:shape id="_x0000_i1028" type="#_x0000_t75" style="width:768.55pt;height:393.5pt">
             <v:imagedata r:id="rId10" o:title="Planification initiale"/>
           </v:shape>
         </w:pict>
@@ -4522,7 +4520,7 @@
           <w:rFonts w:cs="Arial"/>
         </w:rPr>
       </w:pPr>
-      <w:bookmarkStart w:id="6" w:name="_Toc72477816"/>
+      <w:bookmarkStart w:id="5" w:name="_Toc72477816"/>
       <w:r>
         <w:rPr>
           <w:rFonts w:cs="Arial"/>
@@ -4530,7 +4528,7 @@
         <w:lastRenderedPageBreak/>
         <w:t>Analyse</w:t>
       </w:r>
-      <w:bookmarkEnd w:id="6"/>
+      <w:bookmarkEnd w:id="5"/>
     </w:p>
     <w:p>
       <w:pPr>
@@ -4539,14 +4537,14 @@
           <w:rFonts w:cs="Arial"/>
         </w:rPr>
       </w:pPr>
-      <w:bookmarkStart w:id="7" w:name="_Toc72477817"/>
+      <w:bookmarkStart w:id="6" w:name="_Toc72477817"/>
       <w:r>
         <w:rPr>
           <w:rFonts w:cs="Arial"/>
         </w:rPr>
         <w:t>Cahier des charges détaillé</w:t>
       </w:r>
-      <w:bookmarkEnd w:id="7"/>
+      <w:bookmarkEnd w:id="6"/>
     </w:p>
     <w:p>
       <w:pPr>
@@ -5122,12 +5120,12 @@
       <w:pPr>
         <w:pStyle w:val="Titre2"/>
       </w:pPr>
-      <w:bookmarkStart w:id="8" w:name="_Toc72477818"/>
+      <w:bookmarkStart w:id="7" w:name="_Toc72477818"/>
       <w:r>
         <w:lastRenderedPageBreak/>
         <w:t>Définition de l’audience</w:t>
       </w:r>
-      <w:bookmarkEnd w:id="8"/>
+      <w:bookmarkEnd w:id="7"/>
     </w:p>
     <w:p>
       <w:r>
@@ -5149,11 +5147,11 @@
       <w:pPr>
         <w:pStyle w:val="Titre2"/>
       </w:pPr>
-      <w:bookmarkStart w:id="9" w:name="_Toc72477819"/>
+      <w:bookmarkStart w:id="8" w:name="_Toc72477819"/>
       <w:r>
         <w:t>Analyse concurrentielle</w:t>
       </w:r>
-      <w:bookmarkEnd w:id="9"/>
+      <w:bookmarkEnd w:id="8"/>
     </w:p>
     <w:p>
       <w:r>
@@ -5166,7 +5164,7 @@
       </w:r>
       <w:r>
         <w:pict>
-          <v:shape id="_x0000_i1029" type="#_x0000_t75" style="width:487.85pt;height:369.95pt">
+          <v:shape id="_x0000_i1029" type="#_x0000_t75" style="width:488.1pt;height:370.05pt">
             <v:imagedata r:id="rId13" o:title="Screenshot_2021-05-11 IMDb Ratings, Reviews, and Where to Watch the Best Movies TV Shows" cropleft="10951f" cropright="11079f"/>
           </v:shape>
         </w:pict>
@@ -5303,7 +5301,7 @@
       </w:r>
       <w:r>
         <w:pict>
-          <v:shape id="_x0000_i1030" type="#_x0000_t75" style="width:487.85pt;height:376.15pt">
+          <v:shape id="_x0000_i1030" type="#_x0000_t75" style="width:488.1pt;height:376.75pt">
             <v:imagedata r:id="rId14" o:title="Screenshot_2021-05-11 Metacritic - Movie Reviews, TV Reviews, Game Reviews, and Music Reviews" cropleft="11815f" cropright="11188f"/>
           </v:shape>
         </w:pict>
@@ -5395,12 +5393,12 @@
       <w:pPr>
         <w:pStyle w:val="Titre2"/>
       </w:pPr>
-      <w:bookmarkStart w:id="10" w:name="_Toc72477820"/>
+      <w:bookmarkStart w:id="9" w:name="_Toc72477820"/>
       <w:r>
         <w:lastRenderedPageBreak/>
         <w:t>Cas d’utilisation</w:t>
       </w:r>
-      <w:bookmarkEnd w:id="10"/>
+      <w:bookmarkEnd w:id="9"/>
     </w:p>
     <w:p>
       <w:pPr>
@@ -5421,7 +5419,7 @@
       </w:pPr>
       <w:r>
         <w:pict>
-          <v:shape id="_x0000_i1031" type="#_x0000_t75" style="width:391.05pt;height:250.75pt">
+          <v:shape id="_x0000_i1031" type="#_x0000_t75" style="width:391pt;height:250.35pt">
             <v:imagedata r:id="rId15" o:title="Cas d'utilisation - Utilisateur non authentifié"/>
           </v:shape>
         </w:pict>
@@ -5451,7 +5449,7 @@
       </w:pPr>
       <w:r>
         <w:pict>
-          <v:shape id="_x0000_i1032" type="#_x0000_t75" style="width:459.3pt;height:292.95pt">
+          <v:shape id="_x0000_i1032" type="#_x0000_t75" style="width:459.65pt;height:293pt">
             <v:imagedata r:id="rId16" o:title="Cas d'utilisation - Utilisateur authentifié"/>
           </v:shape>
         </w:pict>
@@ -5482,7 +5480,7 @@
       </w:pPr>
       <w:r>
         <w:pict>
-          <v:shape id="_x0000_i1033" type="#_x0000_t75" style="width:486.6pt;height:4in">
+          <v:shape id="_x0000_i1033" type="#_x0000_t75" style="width:486.4pt;height:4in">
             <v:imagedata r:id="rId17" o:title="Cas d'utilisation - Administrateur"/>
           </v:shape>
         </w:pict>
@@ -5502,12 +5500,12 @@
       <w:pPr>
         <w:pStyle w:val="Titre2"/>
       </w:pPr>
-      <w:bookmarkStart w:id="11" w:name="_Toc72477821"/>
+      <w:bookmarkStart w:id="10" w:name="_Toc72477821"/>
       <w:r>
         <w:lastRenderedPageBreak/>
         <w:t>Scénarios</w:t>
       </w:r>
-      <w:bookmarkEnd w:id="11"/>
+      <w:bookmarkEnd w:id="10"/>
     </w:p>
     <w:p>
       <w:r>
@@ -8902,16 +8900,32 @@
       <w:pPr>
         <w:pStyle w:val="Titre2"/>
       </w:pPr>
-      <w:bookmarkStart w:id="12" w:name="_Toc72477822"/>
+      <w:bookmarkStart w:id="11" w:name="_Toc72477822"/>
       <w:r>
         <w:lastRenderedPageBreak/>
         <w:t>Stratégie de test</w:t>
       </w:r>
+      <w:bookmarkEnd w:id="11"/>
+    </w:p>
+    <w:p>
+      <w:r>
+        <w:t xml:space="preserve">Les tests se feront sur </w:t>
+      </w:r>
+      <w:r>
+        <w:t xml:space="preserve">l’environnement de développement, depuis </w:t>
+      </w:r>
+      <w:proofErr w:type="spellStart"/>
+      <w:r>
+        <w:t>SwissCenter</w:t>
+      </w:r>
+      <w:proofErr w:type="spellEnd"/>
+      <w:r>
+        <w:t xml:space="preserve"> (hébergeur) à l’aide de plusieurs navigateurs web tel que Firefox ou Google Chrome</w:t>
+      </w:r>
+      <w:bookmarkStart w:id="12" w:name="_GoBack"/>
       <w:bookmarkEnd w:id="12"/>
-    </w:p>
-    <w:p>
-      <w:r>
-        <w:t xml:space="preserve">Les tests se feront sur l’environnement de développement et plusieurs navigateurs web tel que Firefox et Google Chrome. Ils seront effectués par M. Samuel Meyer à l’aide du débogueur installé sur </w:t>
+      <w:r>
+        <w:t xml:space="preserve">. Ils seront effectués par M. Samuel Meyer à l’aide du débogueur installé sur </w:t>
       </w:r>
       <w:proofErr w:type="spellStart"/>
       <w:r>
@@ -8920,6 +8934,9 @@
       <w:proofErr w:type="spellEnd"/>
       <w:r>
         <w:t>.</w:t>
+      </w:r>
+      <w:r>
+        <w:t xml:space="preserve"> </w:t>
       </w:r>
     </w:p>
     <w:p>
@@ -14207,7 +14224,7 @@
           <w:lang w:eastAsia="fr-CH"/>
         </w:rPr>
         <w:pict>
-          <v:shape id="_x0000_i1034" type="#_x0000_t75" style="width:486.6pt;height:261.95pt">
+          <v:shape id="_x0000_i1038" type="#_x0000_t75" style="width:487.25pt;height:262.05pt">
             <v:imagedata r:id="rId18" o:title="MCD"/>
           </v:shape>
         </w:pict>
@@ -15162,7 +15179,7 @@
           <w:sz w:val="24"/>
         </w:rPr>
         <w:pict>
-          <v:shape id="_x0000_i1035" type="#_x0000_t75" style="width:768.4pt;height:402.2pt">
+          <v:shape id="_x0000_i1035" type="#_x0000_t75" style="width:768.55pt;height:401.85pt">
             <v:imagedata r:id="rId24" o:title="Planification détaillée"/>
           </v:shape>
         </w:pict>
@@ -16591,6 +16608,155 @@
                 <w:sz w:val="24"/>
               </w:rPr>
               <w:t>- Tel que la nouvelle organisation de la document.</w:t>
+            </w:r>
+          </w:p>
+        </w:tc>
+      </w:tr>
+      <w:tr>
+        <w:trPr>
+          <w:trHeight w:val="282"/>
+        </w:trPr>
+        <w:tc>
+          <w:tcPr>
+            <w:tcW w:w="1151" w:type="dxa"/>
+            <w:shd w:val="clear" w:color="auto" w:fill="E9F4FB"/>
+            <w:vAlign w:val="center"/>
+          </w:tcPr>
+          <w:p>
+            <w:pPr>
+              <w:spacing w:before="40" w:after="40"/>
+              <w:jc w:val="center"/>
+              <w:rPr>
+                <w:sz w:val="24"/>
+              </w:rPr>
+            </w:pPr>
+            <w:r>
+              <w:rPr>
+                <w:sz w:val="24"/>
+              </w:rPr>
+              <w:t>25.05.21</w:t>
+            </w:r>
+          </w:p>
+        </w:tc>
+        <w:tc>
+          <w:tcPr>
+            <w:tcW w:w="4378" w:type="dxa"/>
+            <w:shd w:val="clear" w:color="auto" w:fill="E9F4FB"/>
+            <w:vAlign w:val="center"/>
+          </w:tcPr>
+          <w:p>
+            <w:pPr>
+              <w:spacing w:before="40" w:after="40"/>
+              <w:rPr>
+                <w:sz w:val="24"/>
+              </w:rPr>
+            </w:pPr>
+            <w:r>
+              <w:rPr>
+                <w:sz w:val="24"/>
+              </w:rPr>
+              <w:t>- Utilisation du terme « </w:t>
+            </w:r>
+            <w:proofErr w:type="spellStart"/>
+            <w:r>
+              <w:rPr>
+                <w:sz w:val="24"/>
+              </w:rPr>
+              <w:t>Artwork</w:t>
+            </w:r>
+            <w:proofErr w:type="spellEnd"/>
+            <w:r>
+              <w:rPr>
+                <w:sz w:val="24"/>
+              </w:rPr>
+              <w:t> »</w:t>
+            </w:r>
+            <w:r>
+              <w:rPr>
+                <w:sz w:val="24"/>
+              </w:rPr>
+              <w:t xml:space="preserve"> à la place de </w:t>
+            </w:r>
+            <w:r>
+              <w:rPr>
+                <w:sz w:val="24"/>
+              </w:rPr>
+              <w:t>« </w:t>
+            </w:r>
+            <w:proofErr w:type="spellStart"/>
+            <w:r>
+              <w:rPr>
+                <w:sz w:val="24"/>
+              </w:rPr>
+              <w:t>Comicwork</w:t>
+            </w:r>
+            <w:proofErr w:type="spellEnd"/>
+            <w:r>
+              <w:rPr>
+                <w:sz w:val="24"/>
+              </w:rPr>
+              <w:t> ».</w:t>
+            </w:r>
+          </w:p>
+        </w:tc>
+        <w:tc>
+          <w:tcPr>
+            <w:tcW w:w="4252" w:type="dxa"/>
+            <w:shd w:val="clear" w:color="auto" w:fill="E9F4FB"/>
+            <w:vAlign w:val="center"/>
+          </w:tcPr>
+          <w:p>
+            <w:pPr>
+              <w:spacing w:before="40" w:after="40"/>
+              <w:rPr>
+                <w:sz w:val="24"/>
+              </w:rPr>
+            </w:pPr>
+            <w:r>
+              <w:rPr>
+                <w:sz w:val="24"/>
+              </w:rPr>
+              <w:t>- « </w:t>
+            </w:r>
+            <w:proofErr w:type="spellStart"/>
+            <w:r>
+              <w:rPr>
+                <w:sz w:val="24"/>
+              </w:rPr>
+              <w:t>Artwork</w:t>
+            </w:r>
+            <w:proofErr w:type="spellEnd"/>
+            <w:r>
+              <w:rPr>
+                <w:sz w:val="24"/>
+              </w:rPr>
+              <w:t> » est une traduction littérale de « l’</w:t>
+            </w:r>
+            <w:r>
+              <w:rPr>
+                <w:sz w:val="24"/>
+              </w:rPr>
+              <w:t>Œ</w:t>
+            </w:r>
+            <w:r>
+              <w:rPr>
+                <w:sz w:val="24"/>
+              </w:rPr>
+              <w:t>uvre » et s’applique à tout type d’œuvre. « </w:t>
+            </w:r>
+            <w:proofErr w:type="spellStart"/>
+            <w:r>
+              <w:rPr>
+                <w:sz w:val="24"/>
+              </w:rPr>
+              <w:t>Comicwork</w:t>
+            </w:r>
+            <w:proofErr w:type="spellEnd"/>
+            <w:r>
+              <w:rPr>
+                <w:sz w:val="24"/>
+              </w:rPr>
+              <w:t> » est un terme imaginé qui ne peut s’attribuer qu’aux œuvres graphiques de type animation ou bande dessinée.</w:t>
             </w:r>
           </w:p>
         </w:tc>
@@ -18698,7 +18864,7 @@
       </w:r>
       <w:r>
         <w:pict>
-          <v:shape id="_x0000_i1036" type="#_x0000_t75" style="width:486.6pt;height:324pt">
+          <v:shape id="_x0000_i1036" type="#_x0000_t75" style="width:486.4pt;height:324pt">
             <v:imagedata r:id="rId48" o:title="MLD"/>
           </v:shape>
         </w:pict>
@@ -20258,7 +20424,7 @@
               <w:noProof/>
               <w:color w:val="808080" w:themeColor="background1" w:themeShade="80"/>
             </w:rPr>
-            <w:t>34</w:t>
+            <w:t>14</w:t>
           </w:r>
           <w:r>
             <w:rPr>
@@ -20321,7 +20487,32 @@
             <w:rPr>
               <w:color w:val="808080" w:themeColor="background1" w:themeShade="80"/>
             </w:rPr>
-            <w:t>03.05.2021</w:t>
+            <w:fldChar w:fldCharType="begin"/>
+          </w:r>
+          <w:r>
+            <w:rPr>
+              <w:color w:val="808080" w:themeColor="background1" w:themeShade="80"/>
+            </w:rPr>
+            <w:instrText xml:space="preserve"> TIME \@ "dd.MM.yyyy" </w:instrText>
+          </w:r>
+          <w:r>
+            <w:rPr>
+              <w:color w:val="808080" w:themeColor="background1" w:themeShade="80"/>
+            </w:rPr>
+            <w:fldChar w:fldCharType="separate"/>
+          </w:r>
+          <w:r>
+            <w:rPr>
+              <w:noProof/>
+              <w:color w:val="808080" w:themeColor="background1" w:themeShade="80"/>
+            </w:rPr>
+            <w:t>25.05.2021</w:t>
+          </w:r>
+          <w:r>
+            <w:rPr>
+              <w:color w:val="808080" w:themeColor="background1" w:themeShade="80"/>
+            </w:rPr>
+            <w:fldChar w:fldCharType="end"/>
           </w:r>
         </w:p>
       </w:tc>
@@ -21034,21 +21225,21 @@
         <v:path o:extrusionok="f" gradientshapeok="t" o:connecttype="rect"/>
         <o:lock v:ext="edit" aspectratio="t"/>
       </v:shapetype>
-      <v:shape id="_x0000_i1032" type="#_x0000_t75" style="width:470.5pt;height:470.5pt" o:bullet="t">
+      <v:shape id="_x0000_i1059" type="#_x0000_t75" style="width:470.5pt;height:470.5pt" o:bullet="t">
         <v:imagedata r:id="rId1" o:title="php-2038871-1720084"/>
       </v:shape>
     </w:pict>
   </w:numPicBullet>
   <w:numPicBullet w:numPicBulletId="1">
     <w:pict>
-      <v:shape id="_x0000_i1033" type="#_x0000_t75" style="width:384.85pt;height:384.85pt" o:bullet="t">
+      <v:shape id="_x0000_i1060" type="#_x0000_t75" style="width:385.1pt;height:385.1pt" o:bullet="t">
         <v:imagedata r:id="rId2" o:title="14801979961548330928-512"/>
       </v:shape>
     </w:pict>
   </w:numPicBullet>
   <w:numPicBullet w:numPicBulletId="2">
     <w:pict>
-      <v:shape id="_x0000_i1034" type="#_x0000_t75" style="width:338.9pt;height:338.9pt;flip:x;visibility:visible;mso-wrap-style:square" o:bullet="t">
+      <v:shape id="_x0000_i1061" type="#_x0000_t75" style="width:339.05pt;height:339.05pt;flip:x;visibility:visible;mso-wrap-style:square" o:bullet="t">
         <v:imagedata r:id="rId3" o:title=""/>
       </v:shape>
     </w:pict>
@@ -22650,7 +22841,7 @@
 </file>
 
 <file path=customXml/itemProps1.xml><?xml version="1.0" encoding="utf-8"?>
-<ds:datastoreItem xmlns:ds="http://schemas.openxmlformats.org/officeDocument/2006/customXml" ds:itemID="{F9F90796-9231-4491-BF51-734BDB0AE5D6}">
+<ds:datastoreItem xmlns:ds="http://schemas.openxmlformats.org/officeDocument/2006/customXml" ds:itemID="{4A5436D0-D894-4D57-8D51-CEAC45DD3AB6}">
   <ds:schemaRefs>
     <ds:schemaRef ds:uri="http://schemas.openxmlformats.org/officeDocument/2006/bibliography"/>
   </ds:schemaRefs>

</xml_diff>